<commit_message>
minor changes to blog errors
</commit_message>
<xml_diff>
--- a/My First Dynamic Web Project/Documents/FinalReportSchedule.docx
+++ b/My First Dynamic Web Project/Documents/FinalReportSchedule.docx
@@ -636,14 +636,26 @@
     <w:p>
       <w:pPr>
         <w:pStyle w:val="ListParagraph"/>
-        <w:numPr>
-          <w:ilvl w:val="0"/>
-          <w:numId w:val="1"/>
-        </w:numPr>
-        <w:rPr>
-          <w:b/>
-        </w:rPr>
-      </w:pPr>
+        <w:ind w:left="360"/>
+        <w:rPr>
+          <w:b/>
+        </w:rPr>
+      </w:pPr>
+    </w:p>
+    <w:p>
+      <w:pPr>
+        <w:pStyle w:val="ListParagraph"/>
+        <w:ind w:left="0"/>
+        <w:rPr>
+          <w:b/>
+        </w:rPr>
+      </w:pPr>
+      <w:r>
+        <w:rPr>
+          <w:b/>
+        </w:rPr>
+        <w:t>1.0</w:t>
+      </w:r>
     </w:p>
     <w:p>
       <w:pPr>
@@ -654,82 +666,112 @@
         </w:numPr>
       </w:pPr>
       <w:r>
-        <w:t>Implement Database Connectivity between web page and database</w:t>
-      </w:r>
-    </w:p>
-    <w:p>
-      <w:pPr>
-        <w:pStyle w:val="ListParagraph"/>
-        <w:numPr>
-          <w:ilvl w:val="2"/>
-          <w:numId w:val="1"/>
-        </w:numPr>
-      </w:pPr>
-      <w:r>
-        <w:rPr>
-          <w:b/>
-        </w:rPr>
-        <w:t xml:space="preserve">Database modified to include </w:t>
-      </w:r>
-      <w:r>
-        <w:rPr>
-          <w:b/>
-        </w:rPr>
-        <w:t>post edit history and deleted content</w:t>
-      </w:r>
-    </w:p>
-    <w:p>
-      <w:pPr>
-        <w:pStyle w:val="ListParagraph"/>
-        <w:numPr>
-          <w:ilvl w:val="1"/>
-          <w:numId w:val="1"/>
-        </w:numPr>
-        <w:rPr>
-          <w:b/>
-        </w:rPr>
-      </w:pPr>
-      <w:r>
-        <w:t>Implement basic system architecture</w:t>
-      </w:r>
-    </w:p>
-    <w:p>
-      <w:pPr>
-        <w:pStyle w:val="ListParagraph"/>
-        <w:numPr>
-          <w:ilvl w:val="2"/>
-          <w:numId w:val="1"/>
-        </w:numPr>
-        <w:rPr>
-          <w:b/>
-        </w:rPr>
-      </w:pPr>
-      <w:r>
-        <w:rPr>
-          <w:b/>
-        </w:rPr>
-        <w:t>Added feature to view previous post edits, and revert to previous versions of posts</w:t>
-      </w:r>
-    </w:p>
-    <w:p>
-      <w:pPr>
-        <w:pStyle w:val="ListParagraph"/>
-        <w:numPr>
-          <w:ilvl w:val="2"/>
-          <w:numId w:val="1"/>
-        </w:numPr>
-        <w:rPr>
-          <w:b/>
-        </w:rPr>
-      </w:pPr>
-      <w:r>
-        <w:rPr>
-          <w:b/>
-        </w:rPr>
-        <w:t>Incorporated error reporting to user for various actions, in both languages</w:t>
+        <w:t>Implement Database Connectivity between web pa</w:t>
       </w:r>
       <w:bookmarkStart w:id="0" w:name="_GoBack"/>
       <w:bookmarkEnd w:id="0"/>
+      <w:r>
+        <w:t>ge and database</w:t>
+      </w:r>
+    </w:p>
+    <w:p>
+      <w:pPr>
+        <w:pStyle w:val="ListParagraph"/>
+        <w:numPr>
+          <w:ilvl w:val="2"/>
+          <w:numId w:val="1"/>
+        </w:numPr>
+      </w:pPr>
+      <w:r>
+        <w:rPr>
+          <w:b/>
+        </w:rPr>
+        <w:t xml:space="preserve">Database modified to include </w:t>
+      </w:r>
+      <w:r>
+        <w:rPr>
+          <w:b/>
+        </w:rPr>
+        <w:t>post edit history and deleted content</w:t>
+      </w:r>
+    </w:p>
+    <w:p>
+      <w:pPr>
+        <w:pStyle w:val="ListParagraph"/>
+        <w:numPr>
+          <w:ilvl w:val="1"/>
+          <w:numId w:val="1"/>
+        </w:numPr>
+        <w:rPr>
+          <w:b/>
+        </w:rPr>
+      </w:pPr>
+      <w:r>
+        <w:t>Implement basic system architecture</w:t>
+      </w:r>
+    </w:p>
+    <w:p>
+      <w:pPr>
+        <w:pStyle w:val="ListParagraph"/>
+        <w:numPr>
+          <w:ilvl w:val="2"/>
+          <w:numId w:val="1"/>
+        </w:numPr>
+        <w:rPr>
+          <w:b/>
+        </w:rPr>
+      </w:pPr>
+      <w:r>
+        <w:rPr>
+          <w:b/>
+        </w:rPr>
+        <w:t>Added feature to view previous post edits, and revert to previous versions of posts</w:t>
+      </w:r>
+    </w:p>
+    <w:p>
+      <w:pPr>
+        <w:pStyle w:val="ListParagraph"/>
+        <w:numPr>
+          <w:ilvl w:val="2"/>
+          <w:numId w:val="1"/>
+        </w:numPr>
+        <w:rPr>
+          <w:b/>
+        </w:rPr>
+      </w:pPr>
+      <w:r>
+        <w:rPr>
+          <w:b/>
+        </w:rPr>
+        <w:t>Incorporated error reporting to user for various actions, in both languages</w:t>
+      </w:r>
+    </w:p>
+    <w:p>
+      <w:pPr>
+        <w:pStyle w:val="ListParagraph"/>
+        <w:numPr>
+          <w:ilvl w:val="1"/>
+          <w:numId w:val="1"/>
+        </w:numPr>
+        <w:rPr>
+          <w:b/>
+        </w:rPr>
+      </w:pPr>
+      <w:r>
+        <w:t>Major changes to system architecture:</w:t>
+      </w:r>
+    </w:p>
+    <w:p>
+      <w:pPr>
+        <w:pStyle w:val="ListParagraph"/>
+        <w:numPr>
+          <w:ilvl w:val="2"/>
+          <w:numId w:val="1"/>
+        </w:numPr>
+        <w:rPr>
+          <w:b/>
+        </w:rPr>
+      </w:pPr>
     </w:p>
     <w:sectPr>
       <w:pgSz w:w="12240" w:h="15840"/>

</xml_diff>

<commit_message>
updated final status report
</commit_message>
<xml_diff>
--- a/My First Dynamic Web Project/Documents/FinalReportSchedule.docx
+++ b/My First Dynamic Web Project/Documents/FinalReportSchedule.docx
@@ -1,7 +1,112 @@
 
 <file path=word/document.xml><?xml version="1.0" encoding="utf-8"?>
-<w:document xmlns:wpc="http://schemas.microsoft.com/office/word/2010/wordprocessingCanvas" xmlns:mc="http://schemas.openxmlformats.org/markup-compatibility/2006" xmlns:o="urn:schemas-microsoft-com:office:office" xmlns:r="http://schemas.openxmlformats.org/officeDocument/2006/relationships" xmlns:m="http://schemas.openxmlformats.org/officeDocument/2006/math" xmlns:v="urn:schemas-microsoft-com:vml" xmlns:wp14="http://schemas.microsoft.com/office/word/2010/wordprocessingDrawing" xmlns:wp="http://schemas.openxmlformats.org/drawingml/2006/wordprocessingDrawing" xmlns:w10="urn:schemas-microsoft-com:office:word" xmlns:w="http://schemas.openxmlformats.org/wordprocessingml/2006/main" xmlns:w14="http://schemas.microsoft.com/office/word/2010/wordml" xmlns:w15="http://schemas.microsoft.com/office/word/2012/wordml" xmlns:wpg="http://schemas.microsoft.com/office/word/2010/wordprocessingGroup" xmlns:wpi="http://schemas.microsoft.com/office/word/2010/wordprocessingInk" xmlns:wne="http://schemas.microsoft.com/office/word/2006/wordml" xmlns:wps="http://schemas.microsoft.com/office/word/2010/wordprocessingShape" mc:Ignorable="w14 w15 wp14">
+<w:document xmlns:wpc="http://schemas.microsoft.com/office/word/2010/wordprocessingCanvas" xmlns:mc="http://schemas.openxmlformats.org/markup-compatibility/2006" xmlns:o="urn:schemas-microsoft-com:office:office" xmlns:r="http://schemas.openxmlformats.org/officeDocument/2006/relationships" xmlns:m="http://schemas.openxmlformats.org/officeDocument/2006/math" xmlns:v="urn:schemas-microsoft-com:vml" xmlns:wp14="http://schemas.microsoft.com/office/word/2010/wordprocessingDrawing" xmlns:wp="http://schemas.openxmlformats.org/drawingml/2006/wordprocessingDrawing" xmlns:w10="urn:schemas-microsoft-com:office:word" xmlns:w="http://schemas.openxmlformats.org/wordprocessingml/2006/main" xmlns:w14="http://schemas.microsoft.com/office/word/2010/wordml" xmlns:wpg="http://schemas.microsoft.com/office/word/2010/wordprocessingGroup" xmlns:wpi="http://schemas.microsoft.com/office/word/2010/wordprocessingInk" xmlns:wne="http://schemas.microsoft.com/office/word/2006/wordml" xmlns:wps="http://schemas.microsoft.com/office/word/2010/wordprocessingShape" mc:Ignorable="w14 wp14">
   <w:body>
+    <w:p>
+      <w:pPr>
+        <w:rPr>
+          <w:b/>
+        </w:rPr>
+      </w:pPr>
+      <w:r>
+        <w:rPr>
+          <w:b/>
+        </w:rPr>
+        <w:t>Changes from Initial Proposal</w:t>
+      </w:r>
+    </w:p>
+    <w:p>
+      <w:pPr>
+        <w:rPr>
+          <w:b/>
+        </w:rPr>
+      </w:pPr>
+    </w:p>
+    <w:p>
+      <w:r>
+        <w:t xml:space="preserve">We limited our scope by minimizing the privileges feature of the application. We removed the possibility of granting privileges to individual users on a particular post and the possibility of banning an individual user from making edits to a particular blog or post. </w:t>
+      </w:r>
+    </w:p>
+    <w:p/>
+    <w:p>
+      <w:r>
+        <w:t xml:space="preserve">The database schema that was initially developed grew slightly as development </w:t>
+      </w:r>
+      <w:r>
+        <w:t>progressed.</w:t>
+      </w:r>
+    </w:p>
+    <w:p>
+      <w:r>
+        <w:t xml:space="preserve">The blog, post and </w:t>
+      </w:r>
+      <w:proofErr w:type="spellStart"/>
+      <w:r>
+        <w:t>postEdit</w:t>
+      </w:r>
+      <w:proofErr w:type="spellEnd"/>
+      <w:r>
+        <w:t xml:space="preserve"> </w:t>
+      </w:r>
+      <w:r>
+        <w:t>tables had</w:t>
+      </w:r>
+      <w:r>
+        <w:t xml:space="preserve"> columns added and the tables </w:t>
+      </w:r>
+      <w:proofErr w:type="spellStart"/>
+      <w:r>
+        <w:t>blogDeleted</w:t>
+      </w:r>
+      <w:proofErr w:type="spellEnd"/>
+      <w:r>
+        <w:t xml:space="preserve"> and </w:t>
+      </w:r>
+      <w:proofErr w:type="spellStart"/>
+      <w:r>
+        <w:t>postDeleted</w:t>
+      </w:r>
+      <w:proofErr w:type="spellEnd"/>
+      <w:r>
+        <w:t xml:space="preserve"> were created to aid in</w:t>
+      </w:r>
+      <w:r>
+        <w:t xml:space="preserve"> the</w:t>
+      </w:r>
+      <w:r>
+        <w:t xml:space="preserve"> use</w:t>
+      </w:r>
+      <w:r>
+        <w:t xml:space="preserve"> of </w:t>
+      </w:r>
+      <w:proofErr w:type="spellStart"/>
+      <w:r>
+        <w:t>BlogShare</w:t>
+      </w:r>
+      <w:proofErr w:type="spellEnd"/>
+      <w:r>
+        <w:t xml:space="preserve"> by m</w:t>
+      </w:r>
+      <w:r>
+        <w:t>ultiple</w:t>
+      </w:r>
+      <w:r>
+        <w:t xml:space="preserve"> users.</w:t>
+      </w:r>
+    </w:p>
+    <w:p/>
+    <w:p>
+      <w:r>
+        <w:t>We changed the requirement for blogs authors to grant approval to edits, instead deciding to rely on the post edit feature for this task. There is no time limit for committal of edits in a Blog.</w:t>
+      </w:r>
+    </w:p>
+    <w:p>
+      <w:pPr>
+        <w:rPr>
+          <w:b/>
+        </w:rPr>
+      </w:pPr>
+    </w:p>
     <w:p>
       <w:pPr>
         <w:rPr>
@@ -469,209 +574,53 @@
         <w:rPr>
           <w:b/>
         </w:rPr>
-        <w:t xml:space="preserve">, Login, Register, </w:t>
-      </w:r>
-      <w:proofErr w:type="spellStart"/>
-      <w:r>
-        <w:rPr>
-          <w:b/>
-        </w:rPr>
-        <w:t>PostEditPriviledge</w:t>
-      </w:r>
-      <w:proofErr w:type="spellEnd"/>
-    </w:p>
-    <w:p>
-      <w:pPr>
-        <w:pStyle w:val="ListParagraph"/>
-        <w:numPr>
-          <w:ilvl w:val="0"/>
-          <w:numId w:val="1"/>
-        </w:numPr>
-      </w:pPr>
-    </w:p>
-    <w:p>
-      <w:pPr>
-        <w:pStyle w:val="ListParagraph"/>
-        <w:numPr>
-          <w:ilvl w:val="1"/>
-          <w:numId w:val="1"/>
-        </w:numPr>
-      </w:pPr>
-      <w:r>
-        <w:t>Implement Database Connectivit</w:t>
-      </w:r>
-      <w:r>
-        <w:t>y between web page and database</w:t>
-      </w:r>
-    </w:p>
-    <w:p>
-      <w:pPr>
-        <w:pStyle w:val="ListParagraph"/>
-        <w:numPr>
-          <w:ilvl w:val="2"/>
-          <w:numId w:val="1"/>
-        </w:numPr>
-        <w:rPr>
-          <w:b/>
-        </w:rPr>
-      </w:pPr>
-      <w:r>
-        <w:rPr>
-          <w:b/>
-        </w:rPr>
-        <w:t xml:space="preserve">Database modified to accommodate changed privilege model: public/private </w:t>
-      </w:r>
-      <w:r>
-        <w:rPr>
-          <w:b/>
-        </w:rPr>
-        <w:t>blogs/posts</w:t>
-      </w:r>
-    </w:p>
-    <w:p>
-      <w:pPr>
-        <w:pStyle w:val="ListParagraph"/>
-        <w:numPr>
-          <w:ilvl w:val="1"/>
-          <w:numId w:val="1"/>
-        </w:numPr>
-        <w:rPr>
-          <w:b/>
-        </w:rPr>
-      </w:pPr>
-      <w:r>
-        <w:t>Implement basic system architecture</w:t>
-      </w:r>
-    </w:p>
-    <w:p>
-      <w:pPr>
-        <w:pStyle w:val="ListParagraph"/>
-        <w:numPr>
-          <w:ilvl w:val="2"/>
-          <w:numId w:val="1"/>
-        </w:numPr>
-        <w:rPr>
-          <w:b/>
-        </w:rPr>
-      </w:pPr>
-      <w:r>
-        <w:rPr>
-          <w:b/>
-        </w:rPr>
-        <w:t>Added functionality to edit existing blog titles</w:t>
-      </w:r>
-      <w:r>
-        <w:rPr>
-          <w:b/>
-        </w:rPr>
-        <w:t>, as well as deleting blogs and posts</w:t>
-      </w:r>
-    </w:p>
-    <w:p>
-      <w:pPr>
-        <w:pStyle w:val="ListParagraph"/>
-        <w:numPr>
-          <w:ilvl w:val="2"/>
-          <w:numId w:val="1"/>
-        </w:numPr>
-        <w:rPr>
-          <w:b/>
-        </w:rPr>
-      </w:pPr>
-      <w:r>
-        <w:rPr>
-          <w:b/>
-        </w:rPr>
-        <w:t xml:space="preserve">Post editing </w:t>
-      </w:r>
-      <w:r>
-        <w:rPr>
-          <w:b/>
-        </w:rPr>
-        <w:t>made possible</w:t>
-      </w:r>
-    </w:p>
-    <w:p>
-      <w:pPr>
-        <w:pStyle w:val="ListParagraph"/>
-        <w:numPr>
-          <w:ilvl w:val="2"/>
-          <w:numId w:val="1"/>
-        </w:numPr>
-        <w:rPr>
-          <w:b/>
-        </w:rPr>
-      </w:pPr>
-      <w:r>
-        <w:rPr>
-          <w:b/>
-        </w:rPr>
-        <w:t>Added search feature</w:t>
-      </w:r>
-    </w:p>
-    <w:p>
-      <w:pPr>
-        <w:pStyle w:val="ListParagraph"/>
-        <w:numPr>
-          <w:ilvl w:val="2"/>
-          <w:numId w:val="1"/>
-        </w:numPr>
-        <w:rPr>
-          <w:b/>
-        </w:rPr>
-      </w:pPr>
-      <w:r>
-        <w:rPr>
-          <w:b/>
-        </w:rPr>
-        <w:t xml:space="preserve"> </w:t>
-      </w:r>
-      <w:r>
-        <w:rPr>
-          <w:b/>
-        </w:rPr>
-        <w:t>Internationalization implemented and large part of site translated</w:t>
-      </w:r>
-    </w:p>
-    <w:p>
-      <w:pPr>
-        <w:pStyle w:val="ListParagraph"/>
-        <w:ind w:left="360"/>
-        <w:rPr>
-          <w:b/>
-        </w:rPr>
-      </w:pPr>
-    </w:p>
-    <w:p>
-      <w:pPr>
-        <w:pStyle w:val="ListParagraph"/>
-        <w:ind w:left="0"/>
-        <w:rPr>
-          <w:b/>
-        </w:rPr>
-      </w:pPr>
-      <w:r>
-        <w:rPr>
-          <w:b/>
-        </w:rPr>
-        <w:t>1.0</w:t>
-      </w:r>
-    </w:p>
-    <w:p>
-      <w:pPr>
-        <w:pStyle w:val="ListParagraph"/>
-        <w:numPr>
-          <w:ilvl w:val="1"/>
-          <w:numId w:val="1"/>
-        </w:numPr>
-      </w:pPr>
-      <w:r>
-        <w:t>Implement Database Connectivity between web pa</w:t>
+        <w:t>, L</w:t>
+      </w:r>
+      <w:r>
+        <w:rPr>
+          <w:b/>
+        </w:rPr>
+        <w:t xml:space="preserve">ogin, Register, </w:t>
+      </w:r>
+      <w:proofErr w:type="spellStart"/>
+      <w:r>
+        <w:rPr>
+          <w:b/>
+        </w:rPr>
+        <w:t>PostEditPrivile</w:t>
       </w:r>
       <w:bookmarkStart w:id="0" w:name="_GoBack"/>
       <w:bookmarkEnd w:id="0"/>
       <w:r>
-        <w:t>ge and database</w:t>
+        <w:rPr>
+          <w:b/>
+        </w:rPr>
+        <w:t>ge</w:t>
+      </w:r>
+      <w:proofErr w:type="spellEnd"/>
+    </w:p>
+    <w:p>
+      <w:pPr>
+        <w:pStyle w:val="ListParagraph"/>
+        <w:numPr>
+          <w:ilvl w:val="0"/>
+          <w:numId w:val="1"/>
+        </w:numPr>
+      </w:pPr>
+    </w:p>
+    <w:p>
+      <w:pPr>
+        <w:pStyle w:val="ListParagraph"/>
+        <w:numPr>
+          <w:ilvl w:val="1"/>
+          <w:numId w:val="1"/>
+        </w:numPr>
+      </w:pPr>
+      <w:r>
+        <w:t>Implement Database Connectivit</w:t>
+      </w:r>
+      <w:r>
+        <w:t>y between web page and database</w:t>
       </w:r>
     </w:p>
     <w:p>
@@ -681,6 +630,172 @@
           <w:ilvl w:val="2"/>
           <w:numId w:val="1"/>
         </w:numPr>
+        <w:rPr>
+          <w:b/>
+        </w:rPr>
+      </w:pPr>
+      <w:r>
+        <w:rPr>
+          <w:b/>
+        </w:rPr>
+        <w:t xml:space="preserve">Database modified to accommodate changed privilege model: public/private </w:t>
+      </w:r>
+      <w:r>
+        <w:rPr>
+          <w:b/>
+        </w:rPr>
+        <w:t>blogs/posts</w:t>
+      </w:r>
+    </w:p>
+    <w:p>
+      <w:pPr>
+        <w:pStyle w:val="ListParagraph"/>
+        <w:numPr>
+          <w:ilvl w:val="1"/>
+          <w:numId w:val="1"/>
+        </w:numPr>
+        <w:rPr>
+          <w:b/>
+        </w:rPr>
+      </w:pPr>
+      <w:r>
+        <w:t>Implement basic system architecture</w:t>
+      </w:r>
+    </w:p>
+    <w:p>
+      <w:pPr>
+        <w:pStyle w:val="ListParagraph"/>
+        <w:numPr>
+          <w:ilvl w:val="2"/>
+          <w:numId w:val="1"/>
+        </w:numPr>
+        <w:rPr>
+          <w:b/>
+        </w:rPr>
+      </w:pPr>
+      <w:r>
+        <w:rPr>
+          <w:b/>
+        </w:rPr>
+        <w:lastRenderedPageBreak/>
+        <w:t>Added functionality to edit existing blog titles</w:t>
+      </w:r>
+      <w:r>
+        <w:rPr>
+          <w:b/>
+        </w:rPr>
+        <w:t>, as well as deleting blogs and posts</w:t>
+      </w:r>
+    </w:p>
+    <w:p>
+      <w:pPr>
+        <w:pStyle w:val="ListParagraph"/>
+        <w:numPr>
+          <w:ilvl w:val="2"/>
+          <w:numId w:val="1"/>
+        </w:numPr>
+        <w:rPr>
+          <w:b/>
+        </w:rPr>
+      </w:pPr>
+      <w:r>
+        <w:rPr>
+          <w:b/>
+        </w:rPr>
+        <w:t xml:space="preserve">Post editing </w:t>
+      </w:r>
+      <w:r>
+        <w:rPr>
+          <w:b/>
+        </w:rPr>
+        <w:t>made possible</w:t>
+      </w:r>
+    </w:p>
+    <w:p>
+      <w:pPr>
+        <w:pStyle w:val="ListParagraph"/>
+        <w:numPr>
+          <w:ilvl w:val="2"/>
+          <w:numId w:val="1"/>
+        </w:numPr>
+        <w:rPr>
+          <w:b/>
+        </w:rPr>
+      </w:pPr>
+      <w:r>
+        <w:rPr>
+          <w:b/>
+        </w:rPr>
+        <w:t>Added search feature</w:t>
+      </w:r>
+    </w:p>
+    <w:p>
+      <w:pPr>
+        <w:pStyle w:val="ListParagraph"/>
+        <w:numPr>
+          <w:ilvl w:val="2"/>
+          <w:numId w:val="1"/>
+        </w:numPr>
+        <w:rPr>
+          <w:b/>
+        </w:rPr>
+      </w:pPr>
+      <w:r>
+        <w:rPr>
+          <w:b/>
+        </w:rPr>
+        <w:t xml:space="preserve"> </w:t>
+      </w:r>
+      <w:r>
+        <w:rPr>
+          <w:b/>
+        </w:rPr>
+        <w:t>Internationalization implemented and large part of site translated</w:t>
+      </w:r>
+    </w:p>
+    <w:p>
+      <w:pPr>
+        <w:pStyle w:val="ListParagraph"/>
+        <w:ind w:left="360"/>
+        <w:rPr>
+          <w:b/>
+        </w:rPr>
+      </w:pPr>
+    </w:p>
+    <w:p>
+      <w:pPr>
+        <w:pStyle w:val="ListParagraph"/>
+        <w:ind w:left="0"/>
+        <w:rPr>
+          <w:b/>
+        </w:rPr>
+      </w:pPr>
+      <w:r>
+        <w:rPr>
+          <w:b/>
+        </w:rPr>
+        <w:t>1.0</w:t>
+      </w:r>
+    </w:p>
+    <w:p>
+      <w:pPr>
+        <w:pStyle w:val="ListParagraph"/>
+        <w:numPr>
+          <w:ilvl w:val="1"/>
+          <w:numId w:val="1"/>
+        </w:numPr>
+      </w:pPr>
+      <w:r>
+        <w:t>Implement Database Connectivity between web page and database</w:t>
+      </w:r>
+    </w:p>
+    <w:p>
+      <w:pPr>
+        <w:pStyle w:val="ListParagraph"/>
+        <w:numPr>
+          <w:ilvl w:val="2"/>
+          <w:numId w:val="1"/>
+        </w:numPr>
       </w:pPr>
       <w:r>
         <w:rPr>
@@ -763,16 +878,164 @@
     </w:p>
     <w:p>
       <w:pPr>
-        <w:pStyle w:val="ListParagraph"/>
-        <w:numPr>
-          <w:ilvl w:val="2"/>
-          <w:numId w:val="1"/>
-        </w:numPr>
-        <w:rPr>
-          <w:b/>
-        </w:rPr>
-      </w:pPr>
-    </w:p>
+        <w:rPr>
+          <w:b/>
+        </w:rPr>
+      </w:pPr>
+    </w:p>
+    <w:p>
+      <w:pPr>
+        <w:rPr>
+          <w:b/>
+        </w:rPr>
+      </w:pPr>
+      <w:r>
+        <w:rPr>
+          <w:b/>
+        </w:rPr>
+        <w:t>Distribution of Tasks</w:t>
+      </w:r>
+    </w:p>
+    <w:p>
+      <w:pPr>
+        <w:rPr>
+          <w:b/>
+        </w:rPr>
+      </w:pPr>
+    </w:p>
+    <w:p>
+      <w:r>
+        <w:t>System development was developed in stages by multiple members of the team.</w:t>
+      </w:r>
+    </w:p>
+    <w:p>
+      <w:r>
+        <w:t xml:space="preserve">Vince began the task with the development of framework for the Login and Register servlets and Derek used and modified this pattern as needed to develop many of the other servlets in the application. </w:t>
+      </w:r>
+    </w:p>
+    <w:p/>
+    <w:p>
+      <w:r>
+        <w:t xml:space="preserve">The visual design in a collaboration by all three member during the beginning stages of the project. The initial idea was Derek’s and Jan and Vince contributed changes to improve upon this design. </w:t>
+      </w:r>
+    </w:p>
+    <w:p/>
+    <w:p>
+      <w:r>
+        <w:t xml:space="preserve">While developing the visual content the task was split in between pages, with Jan completing Profile, Vince completing </w:t>
+      </w:r>
+      <w:proofErr w:type="spellStart"/>
+      <w:r>
+        <w:t>BlogCreate</w:t>
+      </w:r>
+      <w:proofErr w:type="spellEnd"/>
+      <w:r>
+        <w:t xml:space="preserve"> and </w:t>
+      </w:r>
+      <w:proofErr w:type="spellStart"/>
+      <w:r>
+        <w:t>PostCreate</w:t>
+      </w:r>
+      <w:proofErr w:type="spellEnd"/>
+      <w:r>
+        <w:t xml:space="preserve"> and </w:t>
+      </w:r>
+      <w:proofErr w:type="spellStart"/>
+      <w:r>
+        <w:t>PostEdit</w:t>
+      </w:r>
+      <w:proofErr w:type="spellEnd"/>
+      <w:r>
+        <w:t xml:space="preserve"> functionality within </w:t>
+      </w:r>
+      <w:proofErr w:type="spellStart"/>
+      <w:r>
+        <w:t>PostCreate</w:t>
+      </w:r>
+      <w:proofErr w:type="spellEnd"/>
+      <w:r>
+        <w:t xml:space="preserve">. Derek completed Home, Error, </w:t>
+      </w:r>
+      <w:proofErr w:type="spellStart"/>
+      <w:r>
+        <w:t>BlogEdit</w:t>
+      </w:r>
+      <w:proofErr w:type="spellEnd"/>
+      <w:r>
+        <w:t xml:space="preserve">, </w:t>
+      </w:r>
+      <w:proofErr w:type="spellStart"/>
+      <w:r>
+        <w:t>PostEditHistory</w:t>
+      </w:r>
+      <w:proofErr w:type="spellEnd"/>
+      <w:r>
+        <w:t xml:space="preserve">, </w:t>
+      </w:r>
+      <w:proofErr w:type="spellStart"/>
+      <w:r>
+        <w:t>SearchBar</w:t>
+      </w:r>
+      <w:proofErr w:type="spellEnd"/>
+      <w:r>
+        <w:t xml:space="preserve"> and </w:t>
+      </w:r>
+      <w:proofErr w:type="spellStart"/>
+      <w:r>
+        <w:t>SearchResult</w:t>
+      </w:r>
+      <w:r>
+        <w:t>s</w:t>
+      </w:r>
+      <w:proofErr w:type="spellEnd"/>
+      <w:r>
+        <w:t xml:space="preserve"> pages.</w:t>
+      </w:r>
+      <w:r>
+        <w:t xml:space="preserve"> </w:t>
+      </w:r>
+    </w:p>
+    <w:p/>
+    <w:p>
+      <w:r>
+        <w:t xml:space="preserve">Jan contributed throughout the application by improving upon current visual content by implementing features from the </w:t>
+      </w:r>
+      <w:proofErr w:type="spellStart"/>
+      <w:r>
+        <w:t>BootStrap</w:t>
+      </w:r>
+      <w:proofErr w:type="spellEnd"/>
+      <w:r>
+        <w:t xml:space="preserve"> library while creating the display of the page.</w:t>
+      </w:r>
+    </w:p>
+    <w:p/>
+    <w:p>
+      <w:r>
+        <w:t>Many of the servlets for the various functionality and the tasks involved in each of the java beans were developed by Derek with contributions by Vince.</w:t>
+      </w:r>
+    </w:p>
+    <w:p/>
+    <w:p>
+      <w:r>
+        <w:t xml:space="preserve">The majority of the internationalization code was written by Vince and Jan with a contribution by Derek for the </w:t>
+      </w:r>
+      <w:proofErr w:type="spellStart"/>
+      <w:r>
+        <w:t>SearchResults</w:t>
+      </w:r>
+      <w:proofErr w:type="spellEnd"/>
+      <w:r>
+        <w:t xml:space="preserve"> page.</w:t>
+      </w:r>
+    </w:p>
+    <w:p/>
+    <w:p>
+      <w:r>
+        <w:t xml:space="preserve">Bug fixing was completed by Jan and Derek with contributions by Vince. </w:t>
+      </w:r>
+    </w:p>
+    <w:p/>
     <w:sectPr>
       <w:pgSz w:w="12240" w:h="15840"/>
       <w:pgMar w:top="1440" w:right="1440" w:bottom="1440" w:left="1440" w:header="708" w:footer="708" w:gutter="0"/>
@@ -784,7 +1047,7 @@
 </file>
 
 <file path=word/numbering.xml><?xml version="1.0" encoding="utf-8"?>
-<w:numbering xmlns:wpc="http://schemas.microsoft.com/office/word/2010/wordprocessingCanvas" xmlns:mc="http://schemas.openxmlformats.org/markup-compatibility/2006" xmlns:o="urn:schemas-microsoft-com:office:office" xmlns:r="http://schemas.openxmlformats.org/officeDocument/2006/relationships" xmlns:m="http://schemas.openxmlformats.org/officeDocument/2006/math" xmlns:v="urn:schemas-microsoft-com:vml" xmlns:wp14="http://schemas.microsoft.com/office/word/2010/wordprocessingDrawing" xmlns:wp="http://schemas.openxmlformats.org/drawingml/2006/wordprocessingDrawing" xmlns:w10="urn:schemas-microsoft-com:office:word" xmlns:w="http://schemas.openxmlformats.org/wordprocessingml/2006/main" xmlns:w14="http://schemas.microsoft.com/office/word/2010/wordml" xmlns:w15="http://schemas.microsoft.com/office/word/2012/wordml" xmlns:wpg="http://schemas.microsoft.com/office/word/2010/wordprocessingGroup" xmlns:wpi="http://schemas.microsoft.com/office/word/2010/wordprocessingInk" xmlns:wne="http://schemas.microsoft.com/office/word/2006/wordml" xmlns:wps="http://schemas.microsoft.com/office/word/2010/wordprocessingShape" mc:Ignorable="w14 w15 wp14">
+<w:numbering xmlns:wpc="http://schemas.microsoft.com/office/word/2010/wordprocessingCanvas" xmlns:mc="http://schemas.openxmlformats.org/markup-compatibility/2006" xmlns:o="urn:schemas-microsoft-com:office:office" xmlns:r="http://schemas.openxmlformats.org/officeDocument/2006/relationships" xmlns:m="http://schemas.openxmlformats.org/officeDocument/2006/math" xmlns:v="urn:schemas-microsoft-com:vml" xmlns:wp14="http://schemas.microsoft.com/office/word/2010/wordprocessingDrawing" xmlns:wp="http://schemas.openxmlformats.org/drawingml/2006/wordprocessingDrawing" xmlns:w10="urn:schemas-microsoft-com:office:word" xmlns:w="http://schemas.openxmlformats.org/wordprocessingml/2006/main" xmlns:w14="http://schemas.microsoft.com/office/word/2010/wordml" xmlns:wpg="http://schemas.microsoft.com/office/word/2010/wordprocessingGroup" xmlns:wpi="http://schemas.microsoft.com/office/word/2010/wordprocessingInk" xmlns:wne="http://schemas.microsoft.com/office/word/2006/wordml" xmlns:wps="http://schemas.microsoft.com/office/word/2010/wordprocessingShape" mc:Ignorable="w14 wp14">
   <w:abstractNum w:abstractNumId="0">
     <w:nsid w:val="332C66E6"/>
     <w:multiLevelType w:val="multilevel"/>
@@ -914,7 +1177,7 @@
 </file>
 
 <file path=word/styles.xml><?xml version="1.0" encoding="utf-8"?>
-<w:styles xmlns:mc="http://schemas.openxmlformats.org/markup-compatibility/2006" xmlns:r="http://schemas.openxmlformats.org/officeDocument/2006/relationships" xmlns:w="http://schemas.openxmlformats.org/wordprocessingml/2006/main" xmlns:w14="http://schemas.microsoft.com/office/word/2010/wordml" xmlns:w15="http://schemas.microsoft.com/office/word/2012/wordml" mc:Ignorable="w14 w15">
+<w:styles xmlns:mc="http://schemas.openxmlformats.org/markup-compatibility/2006" xmlns:r="http://schemas.openxmlformats.org/officeDocument/2006/relationships" xmlns:w="http://schemas.openxmlformats.org/wordprocessingml/2006/main" xmlns:w14="http://schemas.microsoft.com/office/word/2010/wordml" mc:Ignorable="w14">
   <w:docDefaults>
     <w:rPrDefault>
       <w:rPr>
@@ -930,378 +1193,355 @@
       </w:pPr>
     </w:pPrDefault>
   </w:docDefaults>
-  <w:latentStyles w:defLockedState="0" w:defUIPriority="99" w:defSemiHidden="0" w:defUnhideWhenUsed="0" w:defQFormat="0" w:count="371">
-    <w:lsdException w:name="Normal" w:uiPriority="0" w:qFormat="1"/>
-    <w:lsdException w:name="heading 1" w:uiPriority="9" w:qFormat="1"/>
-    <w:lsdException w:name="heading 2" w:semiHidden="1" w:uiPriority="9" w:unhideWhenUsed="1" w:qFormat="1"/>
-    <w:lsdException w:name="heading 3" w:semiHidden="1" w:uiPriority="9" w:unhideWhenUsed="1" w:qFormat="1"/>
-    <w:lsdException w:name="heading 4" w:semiHidden="1" w:uiPriority="9" w:unhideWhenUsed="1" w:qFormat="1"/>
-    <w:lsdException w:name="heading 5" w:semiHidden="1" w:uiPriority="9" w:unhideWhenUsed="1" w:qFormat="1"/>
-    <w:lsdException w:name="heading 6" w:semiHidden="1" w:uiPriority="9" w:unhideWhenUsed="1" w:qFormat="1"/>
-    <w:lsdException w:name="heading 7" w:semiHidden="1" w:uiPriority="9" w:unhideWhenUsed="1" w:qFormat="1"/>
-    <w:lsdException w:name="heading 8" w:semiHidden="1" w:uiPriority="9" w:unhideWhenUsed="1" w:qFormat="1"/>
-    <w:lsdException w:name="heading 9" w:semiHidden="1" w:uiPriority="9" w:unhideWhenUsed="1" w:qFormat="1"/>
-    <w:lsdException w:name="index 1" w:semiHidden="1" w:unhideWhenUsed="1"/>
-    <w:lsdException w:name="index 2" w:semiHidden="1" w:unhideWhenUsed="1"/>
-    <w:lsdException w:name="index 3" w:semiHidden="1" w:unhideWhenUsed="1"/>
-    <w:lsdException w:name="index 4" w:semiHidden="1" w:unhideWhenUsed="1"/>
-    <w:lsdException w:name="index 5" w:semiHidden="1" w:unhideWhenUsed="1"/>
-    <w:lsdException w:name="index 6" w:semiHidden="1" w:unhideWhenUsed="1"/>
-    <w:lsdException w:name="index 7" w:semiHidden="1" w:unhideWhenUsed="1"/>
-    <w:lsdException w:name="index 8" w:semiHidden="1" w:unhideWhenUsed="1"/>
-    <w:lsdException w:name="index 9" w:semiHidden="1" w:unhideWhenUsed="1"/>
-    <w:lsdException w:name="toc 1" w:semiHidden="1" w:uiPriority="39" w:unhideWhenUsed="1"/>
-    <w:lsdException w:name="toc 2" w:semiHidden="1" w:uiPriority="39" w:unhideWhenUsed="1"/>
-    <w:lsdException w:name="toc 3" w:semiHidden="1" w:uiPriority="39" w:unhideWhenUsed="1"/>
-    <w:lsdException w:name="toc 4" w:semiHidden="1" w:uiPriority="39" w:unhideWhenUsed="1"/>
-    <w:lsdException w:name="toc 5" w:semiHidden="1" w:uiPriority="39" w:unhideWhenUsed="1"/>
-    <w:lsdException w:name="toc 6" w:semiHidden="1" w:uiPriority="39" w:unhideWhenUsed="1"/>
-    <w:lsdException w:name="toc 7" w:semiHidden="1" w:uiPriority="39" w:unhideWhenUsed="1"/>
-    <w:lsdException w:name="toc 8" w:semiHidden="1" w:uiPriority="39" w:unhideWhenUsed="1"/>
-    <w:lsdException w:name="toc 9" w:semiHidden="1" w:uiPriority="39" w:unhideWhenUsed="1"/>
-    <w:lsdException w:name="Normal Indent" w:semiHidden="1" w:unhideWhenUsed="1"/>
-    <w:lsdException w:name="footnote text" w:semiHidden="1" w:unhideWhenUsed="1"/>
-    <w:lsdException w:name="annotation text" w:semiHidden="1" w:unhideWhenUsed="1"/>
-    <w:lsdException w:name="header" w:semiHidden="1" w:unhideWhenUsed="1"/>
-    <w:lsdException w:name="footer" w:semiHidden="1" w:unhideWhenUsed="1"/>
-    <w:lsdException w:name="index heading" w:semiHidden="1" w:unhideWhenUsed="1"/>
-    <w:lsdException w:name="caption" w:semiHidden="1" w:uiPriority="35" w:unhideWhenUsed="1" w:qFormat="1"/>
-    <w:lsdException w:name="table of figures" w:semiHidden="1" w:unhideWhenUsed="1"/>
-    <w:lsdException w:name="envelope address" w:semiHidden="1" w:unhideWhenUsed="1"/>
-    <w:lsdException w:name="envelope return" w:semiHidden="1" w:unhideWhenUsed="1"/>
-    <w:lsdException w:name="footnote reference" w:semiHidden="1" w:unhideWhenUsed="1"/>
-    <w:lsdException w:name="annotation reference" w:semiHidden="1" w:unhideWhenUsed="1"/>
-    <w:lsdException w:name="line number" w:semiHidden="1" w:unhideWhenUsed="1"/>
-    <w:lsdException w:name="page number" w:semiHidden="1" w:unhideWhenUsed="1"/>
-    <w:lsdException w:name="endnote reference" w:semiHidden="1" w:unhideWhenUsed="1"/>
-    <w:lsdException w:name="endnote text" w:semiHidden="1" w:unhideWhenUsed="1"/>
-    <w:lsdException w:name="table of authorities" w:semiHidden="1" w:unhideWhenUsed="1"/>
-    <w:lsdException w:name="macro" w:semiHidden="1" w:unhideWhenUsed="1"/>
-    <w:lsdException w:name="toa heading" w:semiHidden="1" w:unhideWhenUsed="1"/>
-    <w:lsdException w:name="List" w:semiHidden="1" w:unhideWhenUsed="1"/>
-    <w:lsdException w:name="List Bullet" w:semiHidden="1" w:unhideWhenUsed="1"/>
-    <w:lsdException w:name="List Number" w:semiHidden="1" w:unhideWhenUsed="1"/>
-    <w:lsdException w:name="List 2" w:semiHidden="1" w:unhideWhenUsed="1"/>
-    <w:lsdException w:name="List 3" w:semiHidden="1" w:unhideWhenUsed="1"/>
-    <w:lsdException w:name="List 4" w:semiHidden="1" w:unhideWhenUsed="1"/>
-    <w:lsdException w:name="List 5" w:semiHidden="1" w:unhideWhenUsed="1"/>
-    <w:lsdException w:name="List Bullet 2" w:semiHidden="1" w:unhideWhenUsed="1"/>
-    <w:lsdException w:name="List Bullet 3" w:semiHidden="1" w:unhideWhenUsed="1"/>
-    <w:lsdException w:name="List Bullet 4" w:semiHidden="1" w:unhideWhenUsed="1"/>
-    <w:lsdException w:name="List Bullet 5" w:semiHidden="1" w:unhideWhenUsed="1"/>
-    <w:lsdException w:name="List Number 2" w:semiHidden="1" w:unhideWhenUsed="1"/>
-    <w:lsdException w:name="List Number 3" w:semiHidden="1" w:unhideWhenUsed="1"/>
-    <w:lsdException w:name="List Number 4" w:semiHidden="1" w:unhideWhenUsed="1"/>
-    <w:lsdException w:name="List Number 5" w:semiHidden="1" w:unhideWhenUsed="1"/>
-    <w:lsdException w:name="Title" w:uiPriority="10" w:qFormat="1"/>
-    <w:lsdException w:name="Closing" w:semiHidden="1" w:unhideWhenUsed="1"/>
-    <w:lsdException w:name="Signature" w:semiHidden="1" w:unhideWhenUsed="1"/>
-    <w:lsdException w:name="Default Paragraph Font" w:semiHidden="1" w:uiPriority="1" w:unhideWhenUsed="1"/>
-    <w:lsdException w:name="Body Text" w:semiHidden="1" w:unhideWhenUsed="1"/>
-    <w:lsdException w:name="Body Text Indent" w:semiHidden="1" w:unhideWhenUsed="1"/>
-    <w:lsdException w:name="List Continue" w:semiHidden="1" w:unhideWhenUsed="1"/>
-    <w:lsdException w:name="List Continue 2" w:semiHidden="1" w:unhideWhenUsed="1"/>
-    <w:lsdException w:name="List Continue 3" w:semiHidden="1" w:unhideWhenUsed="1"/>
-    <w:lsdException w:name="List Continue 4" w:semiHidden="1" w:unhideWhenUsed="1"/>
-    <w:lsdException w:name="List Continue 5" w:semiHidden="1" w:unhideWhenUsed="1"/>
-    <w:lsdException w:name="Message Header" w:semiHidden="1" w:unhideWhenUsed="1"/>
-    <w:lsdException w:name="Subtitle" w:uiPriority="11" w:qFormat="1"/>
-    <w:lsdException w:name="Salutation" w:semiHidden="1" w:unhideWhenUsed="1"/>
-    <w:lsdException w:name="Date" w:semiHidden="1" w:unhideWhenUsed="1"/>
-    <w:lsdException w:name="Body Text First Indent" w:semiHidden="1" w:unhideWhenUsed="1"/>
-    <w:lsdException w:name="Body Text First Indent 2" w:semiHidden="1" w:unhideWhenUsed="1"/>
-    <w:lsdException w:name="Note Heading" w:semiHidden="1" w:unhideWhenUsed="1"/>
-    <w:lsdException w:name="Body Text 2" w:semiHidden="1" w:unhideWhenUsed="1"/>
-    <w:lsdException w:name="Body Text 3" w:semiHidden="1" w:unhideWhenUsed="1"/>
-    <w:lsdException w:name="Body Text Indent 2" w:semiHidden="1" w:unhideWhenUsed="1"/>
-    <w:lsdException w:name="Body Text Indent 3" w:semiHidden="1" w:unhideWhenUsed="1"/>
-    <w:lsdException w:name="Block Text" w:semiHidden="1" w:unhideWhenUsed="1"/>
-    <w:lsdException w:name="Hyperlink" w:semiHidden="1" w:unhideWhenUsed="1"/>
-    <w:lsdException w:name="FollowedHyperlink" w:semiHidden="1" w:unhideWhenUsed="1"/>
-    <w:lsdException w:name="Strong" w:uiPriority="22" w:qFormat="1"/>
-    <w:lsdException w:name="Emphasis" w:uiPriority="20" w:qFormat="1"/>
-    <w:lsdException w:name="Document Map" w:semiHidden="1" w:unhideWhenUsed="1"/>
-    <w:lsdException w:name="Plain Text" w:semiHidden="1" w:unhideWhenUsed="1"/>
-    <w:lsdException w:name="E-mail Signature" w:semiHidden="1" w:unhideWhenUsed="1"/>
-    <w:lsdException w:name="HTML Top of Form" w:semiHidden="1" w:unhideWhenUsed="1"/>
-    <w:lsdException w:name="HTML Bottom of Form" w:semiHidden="1" w:unhideWhenUsed="1"/>
-    <w:lsdException w:name="Normal (Web)" w:semiHidden="1" w:unhideWhenUsed="1"/>
-    <w:lsdException w:name="HTML Acronym" w:semiHidden="1" w:unhideWhenUsed="1"/>
-    <w:lsdException w:name="HTML Address" w:semiHidden="1" w:unhideWhenUsed="1"/>
-    <w:lsdException w:name="HTML Cite" w:semiHidden="1" w:unhideWhenUsed="1"/>
-    <w:lsdException w:name="HTML Code" w:semiHidden="1" w:unhideWhenUsed="1"/>
-    <w:lsdException w:name="HTML Definition" w:semiHidden="1" w:unhideWhenUsed="1"/>
-    <w:lsdException w:name="HTML Keyboard" w:semiHidden="1" w:unhideWhenUsed="1"/>
-    <w:lsdException w:name="HTML Preformatted" w:semiHidden="1" w:unhideWhenUsed="1"/>
-    <w:lsdException w:name="HTML Sample" w:semiHidden="1" w:unhideWhenUsed="1"/>
-    <w:lsdException w:name="HTML Typewriter" w:semiHidden="1" w:unhideWhenUsed="1"/>
-    <w:lsdException w:name="HTML Variable" w:semiHidden="1" w:unhideWhenUsed="1"/>
-    <w:lsdException w:name="Normal Table" w:semiHidden="1" w:unhideWhenUsed="1"/>
-    <w:lsdException w:name="annotation subject" w:semiHidden="1" w:unhideWhenUsed="1"/>
-    <w:lsdException w:name="No List" w:semiHidden="1" w:unhideWhenUsed="1"/>
-    <w:lsdException w:name="Outline List 1" w:semiHidden="1" w:unhideWhenUsed="1"/>
-    <w:lsdException w:name="Outline List 2" w:semiHidden="1" w:unhideWhenUsed="1"/>
-    <w:lsdException w:name="Outline List 3" w:semiHidden="1" w:unhideWhenUsed="1"/>
-    <w:lsdException w:name="Table Simple 1" w:semiHidden="1" w:unhideWhenUsed="1"/>
-    <w:lsdException w:name="Table Simple 2" w:semiHidden="1" w:unhideWhenUsed="1"/>
-    <w:lsdException w:name="Table Simple 3" w:semiHidden="1" w:unhideWhenUsed="1"/>
-    <w:lsdException w:name="Table Classic 1" w:semiHidden="1" w:unhideWhenUsed="1"/>
-    <w:lsdException w:name="Table Classic 2" w:semiHidden="1" w:unhideWhenUsed="1"/>
-    <w:lsdException w:name="Table Classic 3" w:semiHidden="1" w:unhideWhenUsed="1"/>
-    <w:lsdException w:name="Table Classic 4" w:semiHidden="1" w:unhideWhenUsed="1"/>
-    <w:lsdException w:name="Table Colorful 1" w:semiHidden="1" w:unhideWhenUsed="1"/>
-    <w:lsdException w:name="Table Colorful 2" w:semiHidden="1" w:unhideWhenUsed="1"/>
-    <w:lsdException w:name="Table Colorful 3" w:semiHidden="1" w:unhideWhenUsed="1"/>
-    <w:lsdException w:name="Table Columns 1" w:semiHidden="1" w:unhideWhenUsed="1"/>
-    <w:lsdException w:name="Table Columns 2" w:semiHidden="1" w:unhideWhenUsed="1"/>
-    <w:lsdException w:name="Table Columns 3" w:semiHidden="1" w:unhideWhenUsed="1"/>
-    <w:lsdException w:name="Table Columns 4" w:semiHidden="1" w:unhideWhenUsed="1"/>
-    <w:lsdException w:name="Table Columns 5" w:semiHidden="1" w:unhideWhenUsed="1"/>
-    <w:lsdException w:name="Table Grid 1" w:semiHidden="1" w:unhideWhenUsed="1"/>
-    <w:lsdException w:name="Table Grid 2" w:semiHidden="1" w:unhideWhenUsed="1"/>
-    <w:lsdException w:name="Table Grid 3" w:semiHidden="1" w:unhideWhenUsed="1"/>
-    <w:lsdException w:name="Table Grid 4" w:semiHidden="1" w:unhideWhenUsed="1"/>
-    <w:lsdException w:name="Table Grid 5" w:semiHidden="1" w:unhideWhenUsed="1"/>
-    <w:lsdException w:name="Table Grid 6" w:semiHidden="1" w:unhideWhenUsed="1"/>
-    <w:lsdException w:name="Table Grid 7" w:semiHidden="1" w:unhideWhenUsed="1"/>
-    <w:lsdException w:name="Table Grid 8" w:semiHidden="1" w:unhideWhenUsed="1"/>
-    <w:lsdException w:name="Table List 1" w:semiHidden="1" w:unhideWhenUsed="1"/>
-    <w:lsdException w:name="Table List 2" w:semiHidden="1" w:unhideWhenUsed="1"/>
-    <w:lsdException w:name="Table List 3" w:semiHidden="1" w:unhideWhenUsed="1"/>
-    <w:lsdException w:name="Table List 4" w:semiHidden="1" w:unhideWhenUsed="1"/>
-    <w:lsdException w:name="Table List 5" w:semiHidden="1" w:unhideWhenUsed="1"/>
-    <w:lsdException w:name="Table List 6" w:semiHidden="1" w:unhideWhenUsed="1"/>
-    <w:lsdException w:name="Table List 7" w:semiHidden="1" w:unhideWhenUsed="1"/>
-    <w:lsdException w:name="Table List 8" w:semiHidden="1" w:unhideWhenUsed="1"/>
-    <w:lsdException w:name="Table 3D effects 1" w:semiHidden="1" w:unhideWhenUsed="1"/>
-    <w:lsdException w:name="Table 3D effects 2" w:semiHidden="1" w:unhideWhenUsed="1"/>
-    <w:lsdException w:name="Table 3D effects 3" w:semiHidden="1" w:unhideWhenUsed="1"/>
-    <w:lsdException w:name="Table Contemporary" w:semiHidden="1" w:unhideWhenUsed="1"/>
-    <w:lsdException w:name="Table Elegant" w:semiHidden="1" w:unhideWhenUsed="1"/>
-    <w:lsdException w:name="Table Professional" w:semiHidden="1" w:unhideWhenUsed="1"/>
-    <w:lsdException w:name="Table Subtle 1" w:semiHidden="1" w:unhideWhenUsed="1"/>
-    <w:lsdException w:name="Table Subtle 2" w:semiHidden="1" w:unhideWhenUsed="1"/>
-    <w:lsdException w:name="Table Web 1" w:semiHidden="1" w:unhideWhenUsed="1"/>
-    <w:lsdException w:name="Table Web 2" w:semiHidden="1" w:unhideWhenUsed="1"/>
-    <w:lsdException w:name="Table Web 3" w:semiHidden="1" w:unhideWhenUsed="1"/>
-    <w:lsdException w:name="Balloon Text" w:semiHidden="1" w:unhideWhenUsed="1"/>
-    <w:lsdException w:name="Table Grid" w:uiPriority="39"/>
-    <w:lsdException w:name="Table Theme" w:semiHidden="1" w:unhideWhenUsed="1"/>
-    <w:lsdException w:name="Placeholder Text" w:semiHidden="1"/>
-    <w:lsdException w:name="No Spacing" w:uiPriority="1" w:qFormat="1"/>
-    <w:lsdException w:name="Light Shading" w:uiPriority="60"/>
-    <w:lsdException w:name="Light List" w:uiPriority="61"/>
-    <w:lsdException w:name="Light Grid" w:uiPriority="62"/>
-    <w:lsdException w:name="Medium Shading 1" w:uiPriority="63"/>
-    <w:lsdException w:name="Medium Shading 2" w:uiPriority="64"/>
-    <w:lsdException w:name="Medium List 1" w:uiPriority="65"/>
-    <w:lsdException w:name="Medium List 2" w:uiPriority="66"/>
-    <w:lsdException w:name="Medium Grid 1" w:uiPriority="67"/>
-    <w:lsdException w:name="Medium Grid 2" w:uiPriority="68"/>
-    <w:lsdException w:name="Medium Grid 3" w:uiPriority="69"/>
-    <w:lsdException w:name="Dark List" w:uiPriority="70"/>
-    <w:lsdException w:name="Colorful Shading" w:uiPriority="71"/>
-    <w:lsdException w:name="Colorful List" w:uiPriority="72"/>
-    <w:lsdException w:name="Colorful Grid" w:uiPriority="73"/>
-    <w:lsdException w:name="Light Shading Accent 1" w:uiPriority="60"/>
-    <w:lsdException w:name="Light List Accent 1" w:uiPriority="61"/>
-    <w:lsdException w:name="Light Grid Accent 1" w:uiPriority="62"/>
-    <w:lsdException w:name="Medium Shading 1 Accent 1" w:uiPriority="63"/>
-    <w:lsdException w:name="Medium Shading 2 Accent 1" w:uiPriority="64"/>
-    <w:lsdException w:name="Medium List 1 Accent 1" w:uiPriority="65"/>
-    <w:lsdException w:name="Revision" w:semiHidden="1"/>
-    <w:lsdException w:name="List Paragraph" w:uiPriority="34" w:qFormat="1"/>
-    <w:lsdException w:name="Quote" w:uiPriority="29" w:qFormat="1"/>
-    <w:lsdException w:name="Intense Quote" w:uiPriority="30" w:qFormat="1"/>
-    <w:lsdException w:name="Medium List 2 Accent 1" w:uiPriority="66"/>
-    <w:lsdException w:name="Medium Grid 1 Accent 1" w:uiPriority="67"/>
-    <w:lsdException w:name="Medium Grid 2 Accent 1" w:uiPriority="68"/>
-    <w:lsdException w:name="Medium Grid 3 Accent 1" w:uiPriority="69"/>
-    <w:lsdException w:name="Dark List Accent 1" w:uiPriority="70"/>
-    <w:lsdException w:name="Colorful Shading Accent 1" w:uiPriority="71"/>
-    <w:lsdException w:name="Colorful List Accent 1" w:uiPriority="72"/>
-    <w:lsdException w:name="Colorful Grid Accent 1" w:uiPriority="73"/>
-    <w:lsdException w:name="Light Shading Accent 2" w:uiPriority="60"/>
-    <w:lsdException w:name="Light List Accent 2" w:uiPriority="61"/>
-    <w:lsdException w:name="Light Grid Accent 2" w:uiPriority="62"/>
-    <w:lsdException w:name="Medium Shading 1 Accent 2" w:uiPriority="63"/>
-    <w:lsdException w:name="Medium Shading 2 Accent 2" w:uiPriority="64"/>
-    <w:lsdException w:name="Medium List 1 Accent 2" w:uiPriority="65"/>
-    <w:lsdException w:name="Medium List 2 Accent 2" w:uiPriority="66"/>
-    <w:lsdException w:name="Medium Grid 1 Accent 2" w:uiPriority="67"/>
-    <w:lsdException w:name="Medium Grid 2 Accent 2" w:uiPriority="68"/>
-    <w:lsdException w:name="Medium Grid 3 Accent 2" w:uiPriority="69"/>
-    <w:lsdException w:name="Dark List Accent 2" w:uiPriority="70"/>
-    <w:lsdException w:name="Colorful Shading Accent 2" w:uiPriority="71"/>
-    <w:lsdException w:name="Colorful List Accent 2" w:uiPriority="72"/>
-    <w:lsdException w:name="Colorful Grid Accent 2" w:uiPriority="73"/>
-    <w:lsdException w:name="Light Shading Accent 3" w:uiPriority="60"/>
-    <w:lsdException w:name="Light List Accent 3" w:uiPriority="61"/>
-    <w:lsdException w:name="Light Grid Accent 3" w:uiPriority="62"/>
-    <w:lsdException w:name="Medium Shading 1 Accent 3" w:uiPriority="63"/>
-    <w:lsdException w:name="Medium Shading 2 Accent 3" w:uiPriority="64"/>
-    <w:lsdException w:name="Medium List 1 Accent 3" w:uiPriority="65"/>
-    <w:lsdException w:name="Medium List 2 Accent 3" w:uiPriority="66"/>
-    <w:lsdException w:name="Medium Grid 1 Accent 3" w:uiPriority="67"/>
-    <w:lsdException w:name="Medium Grid 2 Accent 3" w:uiPriority="68"/>
-    <w:lsdException w:name="Medium Grid 3 Accent 3" w:uiPriority="69"/>
-    <w:lsdException w:name="Dark List Accent 3" w:uiPriority="70"/>
-    <w:lsdException w:name="Colorful Shading Accent 3" w:uiPriority="71"/>
-    <w:lsdException w:name="Colorful List Accent 3" w:uiPriority="72"/>
-    <w:lsdException w:name="Colorful Grid Accent 3" w:uiPriority="73"/>
-    <w:lsdException w:name="Light Shading Accent 4" w:uiPriority="60"/>
-    <w:lsdException w:name="Light List Accent 4" w:uiPriority="61"/>
-    <w:lsdException w:name="Light Grid Accent 4" w:uiPriority="62"/>
-    <w:lsdException w:name="Medium Shading 1 Accent 4" w:uiPriority="63"/>
-    <w:lsdException w:name="Medium Shading 2 Accent 4" w:uiPriority="64"/>
-    <w:lsdException w:name="Medium List 1 Accent 4" w:uiPriority="65"/>
-    <w:lsdException w:name="Medium List 2 Accent 4" w:uiPriority="66"/>
-    <w:lsdException w:name="Medium Grid 1 Accent 4" w:uiPriority="67"/>
-    <w:lsdException w:name="Medium Grid 2 Accent 4" w:uiPriority="68"/>
-    <w:lsdException w:name="Medium Grid 3 Accent 4" w:uiPriority="69"/>
-    <w:lsdException w:name="Dark List Accent 4" w:uiPriority="70"/>
-    <w:lsdException w:name="Colorful Shading Accent 4" w:uiPriority="71"/>
-    <w:lsdException w:name="Colorful List Accent 4" w:uiPriority="72"/>
-    <w:lsdException w:name="Colorful Grid Accent 4" w:uiPriority="73"/>
-    <w:lsdException w:name="Light Shading Accent 5" w:uiPriority="60"/>
-    <w:lsdException w:name="Light List Accent 5" w:uiPriority="61"/>
-    <w:lsdException w:name="Light Grid Accent 5" w:uiPriority="62"/>
-    <w:lsdException w:name="Medium Shading 1 Accent 5" w:uiPriority="63"/>
-    <w:lsdException w:name="Medium Shading 2 Accent 5" w:uiPriority="64"/>
-    <w:lsdException w:name="Medium List 1 Accent 5" w:uiPriority="65"/>
-    <w:lsdException w:name="Medium List 2 Accent 5" w:uiPriority="66"/>
-    <w:lsdException w:name="Medium Grid 1 Accent 5" w:uiPriority="67"/>
-    <w:lsdException w:name="Medium Grid 2 Accent 5" w:uiPriority="68"/>
-    <w:lsdException w:name="Medium Grid 3 Accent 5" w:uiPriority="69"/>
-    <w:lsdException w:name="Dark List Accent 5" w:uiPriority="70"/>
-    <w:lsdException w:name="Colorful Shading Accent 5" w:uiPriority="71"/>
-    <w:lsdException w:name="Colorful List Accent 5" w:uiPriority="72"/>
-    <w:lsdException w:name="Colorful Grid Accent 5" w:uiPriority="73"/>
-    <w:lsdException w:name="Light Shading Accent 6" w:uiPriority="60"/>
-    <w:lsdException w:name="Light List Accent 6" w:uiPriority="61"/>
-    <w:lsdException w:name="Light Grid Accent 6" w:uiPriority="62"/>
-    <w:lsdException w:name="Medium Shading 1 Accent 6" w:uiPriority="63"/>
-    <w:lsdException w:name="Medium Shading 2 Accent 6" w:uiPriority="64"/>
-    <w:lsdException w:name="Medium List 1 Accent 6" w:uiPriority="65"/>
-    <w:lsdException w:name="Medium List 2 Accent 6" w:uiPriority="66"/>
-    <w:lsdException w:name="Medium Grid 1 Accent 6" w:uiPriority="67"/>
-    <w:lsdException w:name="Medium Grid 2 Accent 6" w:uiPriority="68"/>
-    <w:lsdException w:name="Medium Grid 3 Accent 6" w:uiPriority="69"/>
-    <w:lsdException w:name="Dark List Accent 6" w:uiPriority="70"/>
-    <w:lsdException w:name="Colorful Shading Accent 6" w:uiPriority="71"/>
-    <w:lsdException w:name="Colorful List Accent 6" w:uiPriority="72"/>
-    <w:lsdException w:name="Colorful Grid Accent 6" w:uiPriority="73"/>
-    <w:lsdException w:name="Subtle Emphasis" w:uiPriority="19" w:qFormat="1"/>
-    <w:lsdException w:name="Intense Emphasis" w:uiPriority="21" w:qFormat="1"/>
-    <w:lsdException w:name="Subtle Reference" w:uiPriority="31" w:qFormat="1"/>
-    <w:lsdException w:name="Intense Reference" w:uiPriority="32" w:qFormat="1"/>
-    <w:lsdException w:name="Book Title" w:uiPriority="33" w:qFormat="1"/>
-    <w:lsdException w:name="Bibliography" w:semiHidden="1" w:uiPriority="37" w:unhideWhenUsed="1"/>
-    <w:lsdException w:name="TOC Heading" w:semiHidden="1" w:uiPriority="39" w:unhideWhenUsed="1" w:qFormat="1"/>
-    <w:lsdException w:name="Plain Table 1" w:uiPriority="41"/>
-    <w:lsdException w:name="Plain Table 2" w:uiPriority="42"/>
-    <w:lsdException w:name="Plain Table 3" w:uiPriority="43"/>
-    <w:lsdException w:name="Plain Table 4" w:uiPriority="44"/>
-    <w:lsdException w:name="Plain Table 5" w:uiPriority="45"/>
-    <w:lsdException w:name="Grid Table Light" w:uiPriority="40"/>
-    <w:lsdException w:name="Grid Table 1 Light" w:uiPriority="46"/>
-    <w:lsdException w:name="Grid Table 2" w:uiPriority="47"/>
-    <w:lsdException w:name="Grid Table 3" w:uiPriority="48"/>
-    <w:lsdException w:name="Grid Table 4" w:uiPriority="49"/>
-    <w:lsdException w:name="Grid Table 5 Dark" w:uiPriority="50"/>
-    <w:lsdException w:name="Grid Table 6 Colorful" w:uiPriority="51"/>
-    <w:lsdException w:name="Grid Table 7 Colorful" w:uiPriority="52"/>
-    <w:lsdException w:name="Grid Table 1 Light Accent 1" w:uiPriority="46"/>
-    <w:lsdException w:name="Grid Table 2 Accent 1" w:uiPriority="47"/>
-    <w:lsdException w:name="Grid Table 3 Accent 1" w:uiPriority="48"/>
-    <w:lsdException w:name="Grid Table 4 Accent 1" w:uiPriority="49"/>
-    <w:lsdException w:name="Grid Table 5 Dark Accent 1" w:uiPriority="50"/>
-    <w:lsdException w:name="Grid Table 6 Colorful Accent 1" w:uiPriority="51"/>
-    <w:lsdException w:name="Grid Table 7 Colorful Accent 1" w:uiPriority="52"/>
-    <w:lsdException w:name="Grid Table 1 Light Accent 2" w:uiPriority="46"/>
-    <w:lsdException w:name="Grid Table 2 Accent 2" w:uiPriority="47"/>
-    <w:lsdException w:name="Grid Table 3 Accent 2" w:uiPriority="48"/>
-    <w:lsdException w:name="Grid Table 4 Accent 2" w:uiPriority="49"/>
-    <w:lsdException w:name="Grid Table 5 Dark Accent 2" w:uiPriority="50"/>
-    <w:lsdException w:name="Grid Table 6 Colorful Accent 2" w:uiPriority="51"/>
-    <w:lsdException w:name="Grid Table 7 Colorful Accent 2" w:uiPriority="52"/>
-    <w:lsdException w:name="Grid Table 1 Light Accent 3" w:uiPriority="46"/>
-    <w:lsdException w:name="Grid Table 2 Accent 3" w:uiPriority="47"/>
-    <w:lsdException w:name="Grid Table 3 Accent 3" w:uiPriority="48"/>
-    <w:lsdException w:name="Grid Table 4 Accent 3" w:uiPriority="49"/>
-    <w:lsdException w:name="Grid Table 5 Dark Accent 3" w:uiPriority="50"/>
-    <w:lsdException w:name="Grid Table 6 Colorful Accent 3" w:uiPriority="51"/>
-    <w:lsdException w:name="Grid Table 7 Colorful Accent 3" w:uiPriority="52"/>
-    <w:lsdException w:name="Grid Table 1 Light Accent 4" w:uiPriority="46"/>
-    <w:lsdException w:name="Grid Table 2 Accent 4" w:uiPriority="47"/>
-    <w:lsdException w:name="Grid Table 3 Accent 4" w:uiPriority="48"/>
-    <w:lsdException w:name="Grid Table 4 Accent 4" w:uiPriority="49"/>
-    <w:lsdException w:name="Grid Table 5 Dark Accent 4" w:uiPriority="50"/>
-    <w:lsdException w:name="Grid Table 6 Colorful Accent 4" w:uiPriority="51"/>
-    <w:lsdException w:name="Grid Table 7 Colorful Accent 4" w:uiPriority="52"/>
-    <w:lsdException w:name="Grid Table 1 Light Accent 5" w:uiPriority="46"/>
-    <w:lsdException w:name="Grid Table 2 Accent 5" w:uiPriority="47"/>
-    <w:lsdException w:name="Grid Table 3 Accent 5" w:uiPriority="48"/>
-    <w:lsdException w:name="Grid Table 4 Accent 5" w:uiPriority="49"/>
-    <w:lsdException w:name="Grid Table 5 Dark Accent 5" w:uiPriority="50"/>
-    <w:lsdException w:name="Grid Table 6 Colorful Accent 5" w:uiPriority="51"/>
-    <w:lsdException w:name="Grid Table 7 Colorful Accent 5" w:uiPriority="52"/>
-    <w:lsdException w:name="Grid Table 1 Light Accent 6" w:uiPriority="46"/>
-    <w:lsdException w:name="Grid Table 2 Accent 6" w:uiPriority="47"/>
-    <w:lsdException w:name="Grid Table 3 Accent 6" w:uiPriority="48"/>
-    <w:lsdException w:name="Grid Table 4 Accent 6" w:uiPriority="49"/>
-    <w:lsdException w:name="Grid Table 5 Dark Accent 6" w:uiPriority="50"/>
-    <w:lsdException w:name="Grid Table 6 Colorful Accent 6" w:uiPriority="51"/>
-    <w:lsdException w:name="Grid Table 7 Colorful Accent 6" w:uiPriority="52"/>
-    <w:lsdException w:name="List Table 1 Light" w:uiPriority="46"/>
-    <w:lsdException w:name="List Table 2" w:uiPriority="47"/>
-    <w:lsdException w:name="List Table 3" w:uiPriority="48"/>
-    <w:lsdException w:name="List Table 4" w:uiPriority="49"/>
-    <w:lsdException w:name="List Table 5 Dark" w:uiPriority="50"/>
-    <w:lsdException w:name="List Table 6 Colorful" w:uiPriority="51"/>
-    <w:lsdException w:name="List Table 7 Colorful" w:uiPriority="52"/>
-    <w:lsdException w:name="List Table 1 Light Accent 1" w:uiPriority="46"/>
-    <w:lsdException w:name="List Table 2 Accent 1" w:uiPriority="47"/>
-    <w:lsdException w:name="List Table 3 Accent 1" w:uiPriority="48"/>
-    <w:lsdException w:name="List Table 4 Accent 1" w:uiPriority="49"/>
-    <w:lsdException w:name="List Table 5 Dark Accent 1" w:uiPriority="50"/>
-    <w:lsdException w:name="List Table 6 Colorful Accent 1" w:uiPriority="51"/>
-    <w:lsdException w:name="List Table 7 Colorful Accent 1" w:uiPriority="52"/>
-    <w:lsdException w:name="List Table 1 Light Accent 2" w:uiPriority="46"/>
-    <w:lsdException w:name="List Table 2 Accent 2" w:uiPriority="47"/>
-    <w:lsdException w:name="List Table 3 Accent 2" w:uiPriority="48"/>
-    <w:lsdException w:name="List Table 4 Accent 2" w:uiPriority="49"/>
-    <w:lsdException w:name="List Table 5 Dark Accent 2" w:uiPriority="50"/>
-    <w:lsdException w:name="List Table 6 Colorful Accent 2" w:uiPriority="51"/>
-    <w:lsdException w:name="List Table 7 Colorful Accent 2" w:uiPriority="52"/>
-    <w:lsdException w:name="List Table 1 Light Accent 3" w:uiPriority="46"/>
-    <w:lsdException w:name="List Table 2 Accent 3" w:uiPriority="47"/>
-    <w:lsdException w:name="List Table 3 Accent 3" w:uiPriority="48"/>
-    <w:lsdException w:name="List Table 4 Accent 3" w:uiPriority="49"/>
-    <w:lsdException w:name="List Table 5 Dark Accent 3" w:uiPriority="50"/>
-    <w:lsdException w:name="List Table 6 Colorful Accent 3" w:uiPriority="51"/>
-    <w:lsdException w:name="List Table 7 Colorful Accent 3" w:uiPriority="52"/>
-    <w:lsdException w:name="List Table 1 Light Accent 4" w:uiPriority="46"/>
-    <w:lsdException w:name="List Table 2 Accent 4" w:uiPriority="47"/>
-    <w:lsdException w:name="List Table 3 Accent 4" w:uiPriority="48"/>
-    <w:lsdException w:name="List Table 4 Accent 4" w:uiPriority="49"/>
-    <w:lsdException w:name="List Table 5 Dark Accent 4" w:uiPriority="50"/>
-    <w:lsdException w:name="List Table 6 Colorful Accent 4" w:uiPriority="51"/>
-    <w:lsdException w:name="List Table 7 Colorful Accent 4" w:uiPriority="52"/>
-    <w:lsdException w:name="List Table 1 Light Accent 5" w:uiPriority="46"/>
-    <w:lsdException w:name="List Table 2 Accent 5" w:uiPriority="47"/>
-    <w:lsdException w:name="List Table 3 Accent 5" w:uiPriority="48"/>
-    <w:lsdException w:name="List Table 4 Accent 5" w:uiPriority="49"/>
-    <w:lsdException w:name="List Table 5 Dark Accent 5" w:uiPriority="50"/>
-    <w:lsdException w:name="List Table 6 Colorful Accent 5" w:uiPriority="51"/>
-    <w:lsdException w:name="List Table 7 Colorful Accent 5" w:uiPriority="52"/>
-    <w:lsdException w:name="List Table 1 Light Accent 6" w:uiPriority="46"/>
-    <w:lsdException w:name="List Table 2 Accent 6" w:uiPriority="47"/>
-    <w:lsdException w:name="List Table 3 Accent 6" w:uiPriority="48"/>
-    <w:lsdException w:name="List Table 4 Accent 6" w:uiPriority="49"/>
-    <w:lsdException w:name="List Table 5 Dark Accent 6" w:uiPriority="50"/>
-    <w:lsdException w:name="List Table 6 Colorful Accent 6" w:uiPriority="51"/>
-    <w:lsdException w:name="List Table 7 Colorful Accent 6" w:uiPriority="52"/>
+  <w:latentStyles w:defLockedState="0" w:defUIPriority="99" w:defSemiHidden="1" w:defUnhideWhenUsed="1" w:defQFormat="0" w:count="267">
+    <w:lsdException w:name="Normal" w:semiHidden="0" w:uiPriority="0" w:unhideWhenUsed="0" w:qFormat="1"/>
+    <w:lsdException w:name="heading 1" w:semiHidden="0" w:uiPriority="9" w:unhideWhenUsed="0" w:qFormat="1"/>
+    <w:lsdException w:name="heading 2" w:uiPriority="9" w:qFormat="1"/>
+    <w:lsdException w:name="heading 3" w:uiPriority="9" w:qFormat="1"/>
+    <w:lsdException w:name="heading 4" w:uiPriority="9" w:qFormat="1"/>
+    <w:lsdException w:name="heading 5" w:uiPriority="9" w:qFormat="1"/>
+    <w:lsdException w:name="heading 6" w:uiPriority="9" w:qFormat="1"/>
+    <w:lsdException w:name="heading 7" w:uiPriority="9" w:qFormat="1"/>
+    <w:lsdException w:name="heading 8" w:uiPriority="9" w:qFormat="1"/>
+    <w:lsdException w:name="heading 9" w:uiPriority="9" w:qFormat="1"/>
+    <w:lsdException w:name="toc 1" w:uiPriority="39"/>
+    <w:lsdException w:name="toc 2" w:uiPriority="39"/>
+    <w:lsdException w:name="toc 3" w:uiPriority="39"/>
+    <w:lsdException w:name="toc 4" w:uiPriority="39"/>
+    <w:lsdException w:name="toc 5" w:uiPriority="39"/>
+    <w:lsdException w:name="toc 6" w:uiPriority="39"/>
+    <w:lsdException w:name="toc 7" w:uiPriority="39"/>
+    <w:lsdException w:name="toc 8" w:uiPriority="39"/>
+    <w:lsdException w:name="toc 9" w:uiPriority="39"/>
+    <w:lsdException w:name="caption" w:uiPriority="35" w:qFormat="1"/>
+    <w:lsdException w:name="Title" w:semiHidden="0" w:uiPriority="10" w:unhideWhenUsed="0" w:qFormat="1"/>
+    <w:lsdException w:name="Default Paragraph Font" w:uiPriority="1"/>
+    <w:lsdException w:name="Subtitle" w:semiHidden="0" w:uiPriority="11" w:unhideWhenUsed="0" w:qFormat="1"/>
+    <w:lsdException w:name="Strong" w:semiHidden="0" w:uiPriority="22" w:unhideWhenUsed="0" w:qFormat="1"/>
+    <w:lsdException w:name="Emphasis" w:semiHidden="0" w:uiPriority="20" w:unhideWhenUsed="0" w:qFormat="1"/>
+    <w:lsdException w:name="Table Grid" w:semiHidden="0" w:uiPriority="39" w:unhideWhenUsed="0"/>
+    <w:lsdException w:name="Placeholder Text" w:unhideWhenUsed="0"/>
+    <w:lsdException w:name="No Spacing" w:semiHidden="0" w:uiPriority="1" w:unhideWhenUsed="0" w:qFormat="1"/>
+    <w:lsdException w:name="Light Shading" w:semiHidden="0" w:uiPriority="60" w:unhideWhenUsed="0"/>
+    <w:lsdException w:name="Light List" w:semiHidden="0" w:uiPriority="61" w:unhideWhenUsed="0"/>
+    <w:lsdException w:name="Light Grid" w:semiHidden="0" w:uiPriority="62" w:unhideWhenUsed="0"/>
+    <w:lsdException w:name="Medium Shading 1" w:semiHidden="0" w:uiPriority="63" w:unhideWhenUsed="0"/>
+    <w:lsdException w:name="Medium Shading 2" w:semiHidden="0" w:uiPriority="64" w:unhideWhenUsed="0"/>
+    <w:lsdException w:name="Medium List 1" w:semiHidden="0" w:uiPriority="65" w:unhideWhenUsed="0"/>
+    <w:lsdException w:name="Medium List 2" w:semiHidden="0" w:uiPriority="66" w:unhideWhenUsed="0"/>
+    <w:lsdException w:name="Medium Grid 1" w:semiHidden="0" w:uiPriority="67" w:unhideWhenUsed="0"/>
+    <w:lsdException w:name="Medium Grid 2" w:semiHidden="0" w:uiPriority="68" w:unhideWhenUsed="0"/>
+    <w:lsdException w:name="Medium Grid 3" w:semiHidden="0" w:uiPriority="69" w:unhideWhenUsed="0"/>
+    <w:lsdException w:name="Dark List" w:semiHidden="0" w:uiPriority="70" w:unhideWhenUsed="0"/>
+    <w:lsdException w:name="Colorful Shading" w:semiHidden="0" w:uiPriority="71" w:unhideWhenUsed="0"/>
+    <w:lsdException w:name="Colorful List" w:semiHidden="0" w:uiPriority="72" w:unhideWhenUsed="0"/>
+    <w:lsdException w:name="Colorful Grid" w:semiHidden="0" w:uiPriority="73" w:unhideWhenUsed="0"/>
+    <w:lsdException w:name="Light Shading Accent 1" w:semiHidden="0" w:uiPriority="60" w:unhideWhenUsed="0"/>
+    <w:lsdException w:name="Light List Accent 1" w:semiHidden="0" w:uiPriority="61" w:unhideWhenUsed="0"/>
+    <w:lsdException w:name="Light Grid Accent 1" w:semiHidden="0" w:uiPriority="62" w:unhideWhenUsed="0"/>
+    <w:lsdException w:name="Medium Shading 1 Accent 1" w:semiHidden="0" w:uiPriority="63" w:unhideWhenUsed="0"/>
+    <w:lsdException w:name="Medium Shading 2 Accent 1" w:semiHidden="0" w:uiPriority="64" w:unhideWhenUsed="0"/>
+    <w:lsdException w:name="Medium List 1 Accent 1" w:semiHidden="0" w:uiPriority="65" w:unhideWhenUsed="0"/>
+    <w:lsdException w:name="Revision" w:unhideWhenUsed="0"/>
+    <w:lsdException w:name="List Paragraph" w:semiHidden="0" w:uiPriority="34" w:unhideWhenUsed="0" w:qFormat="1"/>
+    <w:lsdException w:name="Quote" w:semiHidden="0" w:uiPriority="29" w:unhideWhenUsed="0" w:qFormat="1"/>
+    <w:lsdException w:name="Intense Quote" w:semiHidden="0" w:uiPriority="30" w:unhideWhenUsed="0" w:qFormat="1"/>
+    <w:lsdException w:name="Medium List 2 Accent 1" w:semiHidden="0" w:uiPriority="66" w:unhideWhenUsed="0"/>
+    <w:lsdException w:name="Medium Grid 1 Accent 1" w:semiHidden="0" w:uiPriority="67" w:unhideWhenUsed="0"/>
+    <w:lsdException w:name="Medium Grid 2 Accent 1" w:semiHidden="0" w:uiPriority="68" w:unhideWhenUsed="0"/>
+    <w:lsdException w:name="Medium Grid 3 Accent 1" w:semiHidden="0" w:uiPriority="69" w:unhideWhenUsed="0"/>
+    <w:lsdException w:name="Dark List Accent 1" w:semiHidden="0" w:uiPriority="70" w:unhideWhenUsed="0"/>
+    <w:lsdException w:name="Colorful Shading Accent 1" w:semiHidden="0" w:uiPriority="71" w:unhideWhenUsed="0"/>
+    <w:lsdException w:name="Colorful List Accent 1" w:semiHidden="0" w:uiPriority="72" w:unhideWhenUsed="0"/>
+    <w:lsdException w:name="Colorful Grid Accent 1" w:semiHidden="0" w:uiPriority="73" w:unhideWhenUsed="0"/>
+    <w:lsdException w:name="Light Shading Accent 2" w:semiHidden="0" w:uiPriority="60" w:unhideWhenUsed="0"/>
+    <w:lsdException w:name="Light List Accent 2" w:semiHidden="0" w:uiPriority="61" w:unhideWhenUsed="0"/>
+    <w:lsdException w:name="Light Grid Accent 2" w:semiHidden="0" w:uiPriority="62" w:unhideWhenUsed="0"/>
+    <w:lsdException w:name="Medium Shading 1 Accent 2" w:semiHidden="0" w:uiPriority="63" w:unhideWhenUsed="0"/>
+    <w:lsdException w:name="Medium Shading 2 Accent 2" w:semiHidden="0" w:uiPriority="64" w:unhideWhenUsed="0"/>
+    <w:lsdException w:name="Medium List 1 Accent 2" w:semiHidden="0" w:uiPriority="65" w:unhideWhenUsed="0"/>
+    <w:lsdException w:name="Medium List 2 Accent 2" w:semiHidden="0" w:uiPriority="66" w:unhideWhenUsed="0"/>
+    <w:lsdException w:name="Medium Grid 1 Accent 2" w:semiHidden="0" w:uiPriority="67" w:unhideWhenUsed="0"/>
+    <w:lsdException w:name="Medium Grid 2 Accent 2" w:semiHidden="0" w:uiPriority="68" w:unhideWhenUsed="0"/>
+    <w:lsdException w:name="Medium Grid 3 Accent 2" w:semiHidden="0" w:uiPriority="69" w:unhideWhenUsed="0"/>
+    <w:lsdException w:name="Dark List Accent 2" w:semiHidden="0" w:uiPriority="70" w:unhideWhenUsed="0"/>
+    <w:lsdException w:name="Colorful Shading Accent 2" w:semiHidden="0" w:uiPriority="71" w:unhideWhenUsed="0"/>
+    <w:lsdException w:name="Colorful List Accent 2" w:semiHidden="0" w:uiPriority="72" w:unhideWhenUsed="0"/>
+    <w:lsdException w:name="Colorful Grid Accent 2" w:semiHidden="0" w:uiPriority="73" w:unhideWhenUsed="0"/>
+    <w:lsdException w:name="Light Shading Accent 3" w:semiHidden="0" w:uiPriority="60" w:unhideWhenUsed="0"/>
+    <w:lsdException w:name="Light List Accent 3" w:semiHidden="0" w:uiPriority="61" w:unhideWhenUsed="0"/>
+    <w:lsdException w:name="Light Grid Accent 3" w:semiHidden="0" w:uiPriority="62" w:unhideWhenUsed="0"/>
+    <w:lsdException w:name="Medium Shading 1 Accent 3" w:semiHidden="0" w:uiPriority="63" w:unhideWhenUsed="0"/>
+    <w:lsdException w:name="Medium Shading 2 Accent 3" w:semiHidden="0" w:uiPriority="64" w:unhideWhenUsed="0"/>
+    <w:lsdException w:name="Medium List 1 Accent 3" w:semiHidden="0" w:uiPriority="65" w:unhideWhenUsed="0"/>
+    <w:lsdException w:name="Medium List 2 Accent 3" w:semiHidden="0" w:uiPriority="66" w:unhideWhenUsed="0"/>
+    <w:lsdException w:name="Medium Grid 1 Accent 3" w:semiHidden="0" w:uiPriority="67" w:unhideWhenUsed="0"/>
+    <w:lsdException w:name="Medium Grid 2 Accent 3" w:semiHidden="0" w:uiPriority="68" w:unhideWhenUsed="0"/>
+    <w:lsdException w:name="Medium Grid 3 Accent 3" w:semiHidden="0" w:uiPriority="69" w:unhideWhenUsed="0"/>
+    <w:lsdException w:name="Dark List Accent 3" w:semiHidden="0" w:uiPriority="70" w:unhideWhenUsed="0"/>
+    <w:lsdException w:name="Colorful Shading Accent 3" w:semiHidden="0" w:uiPriority="71" w:unhideWhenUsed="0"/>
+    <w:lsdException w:name="Colorful List Accent 3" w:semiHidden="0" w:uiPriority="72" w:unhideWhenUsed="0"/>
+    <w:lsdException w:name="Colorful Grid Accent 3" w:semiHidden="0" w:uiPriority="73" w:unhideWhenUsed="0"/>
+    <w:lsdException w:name="Light Shading Accent 4" w:semiHidden="0" w:uiPriority="60" w:unhideWhenUsed="0"/>
+    <w:lsdException w:name="Light List Accent 4" w:semiHidden="0" w:uiPriority="61" w:unhideWhenUsed="0"/>
+    <w:lsdException w:name="Light Grid Accent 4" w:semiHidden="0" w:uiPriority="62" w:unhideWhenUsed="0"/>
+    <w:lsdException w:name="Medium Shading 1 Accent 4" w:semiHidden="0" w:uiPriority="63" w:unhideWhenUsed="0"/>
+    <w:lsdException w:name="Medium Shading 2 Accent 4" w:semiHidden="0" w:uiPriority="64" w:unhideWhenUsed="0"/>
+    <w:lsdException w:name="Medium List 1 Accent 4" w:semiHidden="0" w:uiPriority="65" w:unhideWhenUsed="0"/>
+    <w:lsdException w:name="Medium List 2 Accent 4" w:semiHidden="0" w:uiPriority="66" w:unhideWhenUsed="0"/>
+    <w:lsdException w:name="Medium Grid 1 Accent 4" w:semiHidden="0" w:uiPriority="67" w:unhideWhenUsed="0"/>
+    <w:lsdException w:name="Medium Grid 2 Accent 4" w:semiHidden="0" w:uiPriority="68" w:unhideWhenUsed="0"/>
+    <w:lsdException w:name="Medium Grid 3 Accent 4" w:semiHidden="0" w:uiPriority="69" w:unhideWhenUsed="0"/>
+    <w:lsdException w:name="Dark List Accent 4" w:semiHidden="0" w:uiPriority="70" w:unhideWhenUsed="0"/>
+    <w:lsdException w:name="Colorful Shading Accent 4" w:semiHidden="0" w:uiPriority="71" w:unhideWhenUsed="0"/>
+    <w:lsdException w:name="Colorful List Accent 4" w:semiHidden="0" w:uiPriority="72" w:unhideWhenUsed="0"/>
+    <w:lsdException w:name="Colorful Grid Accent 4" w:semiHidden="0" w:uiPriority="73" w:unhideWhenUsed="0"/>
+    <w:lsdException w:name="Light Shading Accent 5" w:semiHidden="0" w:uiPriority="60" w:unhideWhenUsed="0"/>
+    <w:lsdException w:name="Light List Accent 5" w:semiHidden="0" w:uiPriority="61" w:unhideWhenUsed="0"/>
+    <w:lsdException w:name="Light Grid Accent 5" w:semiHidden="0" w:uiPriority="62" w:unhideWhenUsed="0"/>
+    <w:lsdException w:name="Medium Shading 1 Accent 5" w:semiHidden="0" w:uiPriority="63" w:unhideWhenUsed="0"/>
+    <w:lsdException w:name="Medium Shading 2 Accent 5" w:semiHidden="0" w:uiPriority="64" w:unhideWhenUsed="0"/>
+    <w:lsdException w:name="Medium List 1 Accent 5" w:semiHidden="0" w:uiPriority="65" w:unhideWhenUsed="0"/>
+    <w:lsdException w:name="Medium List 2 Accent 5" w:semiHidden="0" w:uiPriority="66" w:unhideWhenUsed="0"/>
+    <w:lsdException w:name="Medium Grid 1 Accent 5" w:semiHidden="0" w:uiPriority="67" w:unhideWhenUsed="0"/>
+    <w:lsdException w:name="Medium Grid 2 Accent 5" w:semiHidden="0" w:uiPriority="68" w:unhideWhenUsed="0"/>
+    <w:lsdException w:name="Medium Grid 3 Accent 5" w:semiHidden="0" w:uiPriority="69" w:unhideWhenUsed="0"/>
+    <w:lsdException w:name="Dark List Accent 5" w:semiHidden="0" w:uiPriority="70" w:unhideWhenUsed="0"/>
+    <w:lsdException w:name="Colorful Shading Accent 5" w:semiHidden="0" w:uiPriority="71" w:unhideWhenUsed="0"/>
+    <w:lsdException w:name="Colorful List Accent 5" w:semiHidden="0" w:uiPriority="72" w:unhideWhenUsed="0"/>
+    <w:lsdException w:name="Colorful Grid Accent 5" w:semiHidden="0" w:uiPriority="73" w:unhideWhenUsed="0"/>
+    <w:lsdException w:name="Light Shading Accent 6" w:semiHidden="0" w:uiPriority="60" w:unhideWhenUsed="0"/>
+    <w:lsdException w:name="Light List Accent 6" w:semiHidden="0" w:uiPriority="61" w:unhideWhenUsed="0"/>
+    <w:lsdException w:name="Light Grid Accent 6" w:semiHidden="0" w:uiPriority="62" w:unhideWhenUsed="0"/>
+    <w:lsdException w:name="Medium Shading 1 Accent 6" w:semiHidden="0" w:uiPriority="63" w:unhideWhenUsed="0"/>
+    <w:lsdException w:name="Medium Shading 2 Accent 6" w:semiHidden="0" w:uiPriority="64" w:unhideWhenUsed="0"/>
+    <w:lsdException w:name="Medium List 1 Accent 6" w:semiHidden="0" w:uiPriority="65" w:unhideWhenUsed="0"/>
+    <w:lsdException w:name="Medium List 2 Accent 6" w:semiHidden="0" w:uiPriority="66" w:unhideWhenUsed="0"/>
+    <w:lsdException w:name="Medium Grid 1 Accent 6" w:semiHidden="0" w:uiPriority="67" w:unhideWhenUsed="0"/>
+    <w:lsdException w:name="Medium Grid 2 Accent 6" w:semiHidden="0" w:uiPriority="68" w:unhideWhenUsed="0"/>
+    <w:lsdException w:name="Medium Grid 3 Accent 6" w:semiHidden="0" w:uiPriority="69" w:unhideWhenUsed="0"/>
+    <w:lsdException w:name="Dark List Accent 6" w:semiHidden="0" w:uiPriority="70" w:unhideWhenUsed="0"/>
+    <w:lsdException w:name="Colorful Shading Accent 6" w:semiHidden="0" w:uiPriority="71" w:unhideWhenUsed="0"/>
+    <w:lsdException w:name="Colorful List Accent 6" w:semiHidden="0" w:uiPriority="72" w:unhideWhenUsed="0"/>
+    <w:lsdException w:name="Colorful Grid Accent 6" w:semiHidden="0" w:uiPriority="73" w:unhideWhenUsed="0"/>
+    <w:lsdException w:name="Subtle Emphasis" w:semiHidden="0" w:uiPriority="19" w:unhideWhenUsed="0" w:qFormat="1"/>
+    <w:lsdException w:name="Intense Emphasis" w:semiHidden="0" w:uiPriority="21" w:unhideWhenUsed="0" w:qFormat="1"/>
+    <w:lsdException w:name="Subtle Reference" w:semiHidden="0" w:uiPriority="31" w:unhideWhenUsed="0" w:qFormat="1"/>
+    <w:lsdException w:name="Intense Reference" w:semiHidden="0" w:uiPriority="32" w:unhideWhenUsed="0" w:qFormat="1"/>
+    <w:lsdException w:name="Book Title" w:semiHidden="0" w:uiPriority="33" w:unhideWhenUsed="0" w:qFormat="1"/>
+    <w:lsdException w:name="Bibliography" w:uiPriority="37"/>
+    <w:lsdException w:name="TOC Heading" w:uiPriority="39" w:qFormat="1"/>
+  </w:latentStyles>
+  <w:style w:type="paragraph" w:default="1" w:styleId="Normal">
+    <w:name w:val="Normal"/>
+    <w:qFormat/>
+    <w:rsid w:val="00D14153"/>
+    <w:pPr>
+      <w:spacing w:after="0" w:line="240" w:lineRule="auto"/>
+    </w:pPr>
+    <w:rPr>
+      <w:rFonts w:eastAsiaTheme="minorEastAsia"/>
+      <w:sz w:val="24"/>
+      <w:szCs w:val="24"/>
+      <w:lang w:val="en-US"/>
+    </w:rPr>
+  </w:style>
+  <w:style w:type="character" w:default="1" w:styleId="DefaultParagraphFont">
+    <w:name w:val="Default Paragraph Font"/>
+    <w:uiPriority w:val="1"/>
+    <w:semiHidden/>
+    <w:unhideWhenUsed/>
+  </w:style>
+  <w:style w:type="table" w:default="1" w:styleId="TableNormal">
+    <w:name w:val="Normal Table"/>
+    <w:uiPriority w:val="99"/>
+    <w:semiHidden/>
+    <w:unhideWhenUsed/>
+    <w:tblPr>
+      <w:tblInd w:w="0" w:type="dxa"/>
+      <w:tblCellMar>
+        <w:top w:w="0" w:type="dxa"/>
+        <w:left w:w="108" w:type="dxa"/>
+        <w:bottom w:w="0" w:type="dxa"/>
+        <w:right w:w="108" w:type="dxa"/>
+      </w:tblCellMar>
+    </w:tblPr>
+  </w:style>
+  <w:style w:type="numbering" w:default="1" w:styleId="NoList">
+    <w:name w:val="No List"/>
+    <w:uiPriority w:val="99"/>
+    <w:semiHidden/>
+    <w:unhideWhenUsed/>
+  </w:style>
+  <w:style w:type="paragraph" w:styleId="ListParagraph">
+    <w:name w:val="List Paragraph"/>
+    <w:basedOn w:val="Normal"/>
+    <w:uiPriority w:val="34"/>
+    <w:qFormat/>
+    <w:rsid w:val="00D14153"/>
+    <w:pPr>
+      <w:ind w:left="720"/>
+      <w:contextualSpacing/>
+    </w:pPr>
+  </w:style>
+</w:styles>
+</file>
+
+<file path=word/stylesWithEffects.xml><?xml version="1.0" encoding="utf-8"?>
+<w:styles xmlns:wpc="http://schemas.microsoft.com/office/word/2010/wordprocessingCanvas" xmlns:mc="http://schemas.openxmlformats.org/markup-compatibility/2006" xmlns:o="urn:schemas-microsoft-com:office:office" xmlns:r="http://schemas.openxmlformats.org/officeDocument/2006/relationships" xmlns:m="http://schemas.openxmlformats.org/officeDocument/2006/math" xmlns:v="urn:schemas-microsoft-com:vml" xmlns:wp14="http://schemas.microsoft.com/office/word/2010/wordprocessingDrawing" xmlns:wp="http://schemas.openxmlformats.org/drawingml/2006/wordprocessingDrawing" xmlns:w10="urn:schemas-microsoft-com:office:word" xmlns:w="http://schemas.openxmlformats.org/wordprocessingml/2006/main" xmlns:w14="http://schemas.microsoft.com/office/word/2010/wordml" xmlns:wpg="http://schemas.microsoft.com/office/word/2010/wordprocessingGroup" xmlns:wpi="http://schemas.microsoft.com/office/word/2010/wordprocessingInk" xmlns:wne="http://schemas.microsoft.com/office/word/2006/wordml" xmlns:wps="http://schemas.microsoft.com/office/word/2010/wordprocessingShape" mc:Ignorable="w14 wp14">
+  <w:docDefaults>
+    <w:rPrDefault>
+      <w:rPr>
+        <w:rFonts w:asciiTheme="minorHAnsi" w:eastAsiaTheme="minorHAnsi" w:hAnsiTheme="minorHAnsi" w:cstheme="minorBidi"/>
+        <w:sz w:val="22"/>
+        <w:szCs w:val="22"/>
+        <w:lang w:val="en-CA" w:eastAsia="en-US" w:bidi="ar-SA"/>
+      </w:rPr>
+    </w:rPrDefault>
+    <w:pPrDefault>
+      <w:pPr>
+        <w:spacing w:after="160" w:line="259" w:lineRule="auto"/>
+      </w:pPr>
+    </w:pPrDefault>
+  </w:docDefaults>
+  <w:latentStyles w:defLockedState="0" w:defUIPriority="99" w:defSemiHidden="1" w:defUnhideWhenUsed="1" w:defQFormat="0" w:count="267">
+    <w:lsdException w:name="Normal" w:semiHidden="0" w:uiPriority="0" w:unhideWhenUsed="0" w:qFormat="1"/>
+    <w:lsdException w:name="heading 1" w:semiHidden="0" w:uiPriority="9" w:unhideWhenUsed="0" w:qFormat="1"/>
+    <w:lsdException w:name="heading 2" w:uiPriority="9" w:qFormat="1"/>
+    <w:lsdException w:name="heading 3" w:uiPriority="9" w:qFormat="1"/>
+    <w:lsdException w:name="heading 4" w:uiPriority="9" w:qFormat="1"/>
+    <w:lsdException w:name="heading 5" w:uiPriority="9" w:qFormat="1"/>
+    <w:lsdException w:name="heading 6" w:uiPriority="9" w:qFormat="1"/>
+    <w:lsdException w:name="heading 7" w:uiPriority="9" w:qFormat="1"/>
+    <w:lsdException w:name="heading 8" w:uiPriority="9" w:qFormat="1"/>
+    <w:lsdException w:name="heading 9" w:uiPriority="9" w:qFormat="1"/>
+    <w:lsdException w:name="toc 1" w:uiPriority="39"/>
+    <w:lsdException w:name="toc 2" w:uiPriority="39"/>
+    <w:lsdException w:name="toc 3" w:uiPriority="39"/>
+    <w:lsdException w:name="toc 4" w:uiPriority="39"/>
+    <w:lsdException w:name="toc 5" w:uiPriority="39"/>
+    <w:lsdException w:name="toc 6" w:uiPriority="39"/>
+    <w:lsdException w:name="toc 7" w:uiPriority="39"/>
+    <w:lsdException w:name="toc 8" w:uiPriority="39"/>
+    <w:lsdException w:name="toc 9" w:uiPriority="39"/>
+    <w:lsdException w:name="caption" w:uiPriority="35" w:qFormat="1"/>
+    <w:lsdException w:name="Title" w:semiHidden="0" w:uiPriority="10" w:unhideWhenUsed="0" w:qFormat="1"/>
+    <w:lsdException w:name="Default Paragraph Font" w:uiPriority="1"/>
+    <w:lsdException w:name="Subtitle" w:semiHidden="0" w:uiPriority="11" w:unhideWhenUsed="0" w:qFormat="1"/>
+    <w:lsdException w:name="Strong" w:semiHidden="0" w:uiPriority="22" w:unhideWhenUsed="0" w:qFormat="1"/>
+    <w:lsdException w:name="Emphasis" w:semiHidden="0" w:uiPriority="20" w:unhideWhenUsed="0" w:qFormat="1"/>
+    <w:lsdException w:name="Table Grid" w:semiHidden="0" w:uiPriority="39" w:unhideWhenUsed="0"/>
+    <w:lsdException w:name="Placeholder Text" w:unhideWhenUsed="0"/>
+    <w:lsdException w:name="No Spacing" w:semiHidden="0" w:uiPriority="1" w:unhideWhenUsed="0" w:qFormat="1"/>
+    <w:lsdException w:name="Light Shading" w:semiHidden="0" w:uiPriority="60" w:unhideWhenUsed="0"/>
+    <w:lsdException w:name="Light List" w:semiHidden="0" w:uiPriority="61" w:unhideWhenUsed="0"/>
+    <w:lsdException w:name="Light Grid" w:semiHidden="0" w:uiPriority="62" w:unhideWhenUsed="0"/>
+    <w:lsdException w:name="Medium Shading 1" w:semiHidden="0" w:uiPriority="63" w:unhideWhenUsed="0"/>
+    <w:lsdException w:name="Medium Shading 2" w:semiHidden="0" w:uiPriority="64" w:unhideWhenUsed="0"/>
+    <w:lsdException w:name="Medium List 1" w:semiHidden="0" w:uiPriority="65" w:unhideWhenUsed="0"/>
+    <w:lsdException w:name="Medium List 2" w:semiHidden="0" w:uiPriority="66" w:unhideWhenUsed="0"/>
+    <w:lsdException w:name="Medium Grid 1" w:semiHidden="0" w:uiPriority="67" w:unhideWhenUsed="0"/>
+    <w:lsdException w:name="Medium Grid 2" w:semiHidden="0" w:uiPriority="68" w:unhideWhenUsed="0"/>
+    <w:lsdException w:name="Medium Grid 3" w:semiHidden="0" w:uiPriority="69" w:unhideWhenUsed="0"/>
+    <w:lsdException w:name="Dark List" w:semiHidden="0" w:uiPriority="70" w:unhideWhenUsed="0"/>
+    <w:lsdException w:name="Colorful Shading" w:semiHidden="0" w:uiPriority="71" w:unhideWhenUsed="0"/>
+    <w:lsdException w:name="Colorful List" w:semiHidden="0" w:uiPriority="72" w:unhideWhenUsed="0"/>
+    <w:lsdException w:name="Colorful Grid" w:semiHidden="0" w:uiPriority="73" w:unhideWhenUsed="0"/>
+    <w:lsdException w:name="Light Shading Accent 1" w:semiHidden="0" w:uiPriority="60" w:unhideWhenUsed="0"/>
+    <w:lsdException w:name="Light List Accent 1" w:semiHidden="0" w:uiPriority="61" w:unhideWhenUsed="0"/>
+    <w:lsdException w:name="Light Grid Accent 1" w:semiHidden="0" w:uiPriority="62" w:unhideWhenUsed="0"/>
+    <w:lsdException w:name="Medium Shading 1 Accent 1" w:semiHidden="0" w:uiPriority="63" w:unhideWhenUsed="0"/>
+    <w:lsdException w:name="Medium Shading 2 Accent 1" w:semiHidden="0" w:uiPriority="64" w:unhideWhenUsed="0"/>
+    <w:lsdException w:name="Medium List 1 Accent 1" w:semiHidden="0" w:uiPriority="65" w:unhideWhenUsed="0"/>
+    <w:lsdException w:name="Revision" w:unhideWhenUsed="0"/>
+    <w:lsdException w:name="List Paragraph" w:semiHidden="0" w:uiPriority="34" w:unhideWhenUsed="0" w:qFormat="1"/>
+    <w:lsdException w:name="Quote" w:semiHidden="0" w:uiPriority="29" w:unhideWhenUsed="0" w:qFormat="1"/>
+    <w:lsdException w:name="Intense Quote" w:semiHidden="0" w:uiPriority="30" w:unhideWhenUsed="0" w:qFormat="1"/>
+    <w:lsdException w:name="Medium List 2 Accent 1" w:semiHidden="0" w:uiPriority="66" w:unhideWhenUsed="0"/>
+    <w:lsdException w:name="Medium Grid 1 Accent 1" w:semiHidden="0" w:uiPriority="67" w:unhideWhenUsed="0"/>
+    <w:lsdException w:name="Medium Grid 2 Accent 1" w:semiHidden="0" w:uiPriority="68" w:unhideWhenUsed="0"/>
+    <w:lsdException w:name="Medium Grid 3 Accent 1" w:semiHidden="0" w:uiPriority="69" w:unhideWhenUsed="0"/>
+    <w:lsdException w:name="Dark List Accent 1" w:semiHidden="0" w:uiPriority="70" w:unhideWhenUsed="0"/>
+    <w:lsdException w:name="Colorful Shading Accent 1" w:semiHidden="0" w:uiPriority="71" w:unhideWhenUsed="0"/>
+    <w:lsdException w:name="Colorful List Accent 1" w:semiHidden="0" w:uiPriority="72" w:unhideWhenUsed="0"/>
+    <w:lsdException w:name="Colorful Grid Accent 1" w:semiHidden="0" w:uiPriority="73" w:unhideWhenUsed="0"/>
+    <w:lsdException w:name="Light Shading Accent 2" w:semiHidden="0" w:uiPriority="60" w:unhideWhenUsed="0"/>
+    <w:lsdException w:name="Light List Accent 2" w:semiHidden="0" w:uiPriority="61" w:unhideWhenUsed="0"/>
+    <w:lsdException w:name="Light Grid Accent 2" w:semiHidden="0" w:uiPriority="62" w:unhideWhenUsed="0"/>
+    <w:lsdException w:name="Medium Shading 1 Accent 2" w:semiHidden="0" w:uiPriority="63" w:unhideWhenUsed="0"/>
+    <w:lsdException w:name="Medium Shading 2 Accent 2" w:semiHidden="0" w:uiPriority="64" w:unhideWhenUsed="0"/>
+    <w:lsdException w:name="Medium List 1 Accent 2" w:semiHidden="0" w:uiPriority="65" w:unhideWhenUsed="0"/>
+    <w:lsdException w:name="Medium List 2 Accent 2" w:semiHidden="0" w:uiPriority="66" w:unhideWhenUsed="0"/>
+    <w:lsdException w:name="Medium Grid 1 Accent 2" w:semiHidden="0" w:uiPriority="67" w:unhideWhenUsed="0"/>
+    <w:lsdException w:name="Medium Grid 2 Accent 2" w:semiHidden="0" w:uiPriority="68" w:unhideWhenUsed="0"/>
+    <w:lsdException w:name="Medium Grid 3 Accent 2" w:semiHidden="0" w:uiPriority="69" w:unhideWhenUsed="0"/>
+    <w:lsdException w:name="Dark List Accent 2" w:semiHidden="0" w:uiPriority="70" w:unhideWhenUsed="0"/>
+    <w:lsdException w:name="Colorful Shading Accent 2" w:semiHidden="0" w:uiPriority="71" w:unhideWhenUsed="0"/>
+    <w:lsdException w:name="Colorful List Accent 2" w:semiHidden="0" w:uiPriority="72" w:unhideWhenUsed="0"/>
+    <w:lsdException w:name="Colorful Grid Accent 2" w:semiHidden="0" w:uiPriority="73" w:unhideWhenUsed="0"/>
+    <w:lsdException w:name="Light Shading Accent 3" w:semiHidden="0" w:uiPriority="60" w:unhideWhenUsed="0"/>
+    <w:lsdException w:name="Light List Accent 3" w:semiHidden="0" w:uiPriority="61" w:unhideWhenUsed="0"/>
+    <w:lsdException w:name="Light Grid Accent 3" w:semiHidden="0" w:uiPriority="62" w:unhideWhenUsed="0"/>
+    <w:lsdException w:name="Medium Shading 1 Accent 3" w:semiHidden="0" w:uiPriority="63" w:unhideWhenUsed="0"/>
+    <w:lsdException w:name="Medium Shading 2 Accent 3" w:semiHidden="0" w:uiPriority="64" w:unhideWhenUsed="0"/>
+    <w:lsdException w:name="Medium List 1 Accent 3" w:semiHidden="0" w:uiPriority="65" w:unhideWhenUsed="0"/>
+    <w:lsdException w:name="Medium List 2 Accent 3" w:semiHidden="0" w:uiPriority="66" w:unhideWhenUsed="0"/>
+    <w:lsdException w:name="Medium Grid 1 Accent 3" w:semiHidden="0" w:uiPriority="67" w:unhideWhenUsed="0"/>
+    <w:lsdException w:name="Medium Grid 2 Accent 3" w:semiHidden="0" w:uiPriority="68" w:unhideWhenUsed="0"/>
+    <w:lsdException w:name="Medium Grid 3 Accent 3" w:semiHidden="0" w:uiPriority="69" w:unhideWhenUsed="0"/>
+    <w:lsdException w:name="Dark List Accent 3" w:semiHidden="0" w:uiPriority="70" w:unhideWhenUsed="0"/>
+    <w:lsdException w:name="Colorful Shading Accent 3" w:semiHidden="0" w:uiPriority="71" w:unhideWhenUsed="0"/>
+    <w:lsdException w:name="Colorful List Accent 3" w:semiHidden="0" w:uiPriority="72" w:unhideWhenUsed="0"/>
+    <w:lsdException w:name="Colorful Grid Accent 3" w:semiHidden="0" w:uiPriority="73" w:unhideWhenUsed="0"/>
+    <w:lsdException w:name="Light Shading Accent 4" w:semiHidden="0" w:uiPriority="60" w:unhideWhenUsed="0"/>
+    <w:lsdException w:name="Light List Accent 4" w:semiHidden="0" w:uiPriority="61" w:unhideWhenUsed="0"/>
+    <w:lsdException w:name="Light Grid Accent 4" w:semiHidden="0" w:uiPriority="62" w:unhideWhenUsed="0"/>
+    <w:lsdException w:name="Medium Shading 1 Accent 4" w:semiHidden="0" w:uiPriority="63" w:unhideWhenUsed="0"/>
+    <w:lsdException w:name="Medium Shading 2 Accent 4" w:semiHidden="0" w:uiPriority="64" w:unhideWhenUsed="0"/>
+    <w:lsdException w:name="Medium List 1 Accent 4" w:semiHidden="0" w:uiPriority="65" w:unhideWhenUsed="0"/>
+    <w:lsdException w:name="Medium List 2 Accent 4" w:semiHidden="0" w:uiPriority="66" w:unhideWhenUsed="0"/>
+    <w:lsdException w:name="Medium Grid 1 Accent 4" w:semiHidden="0" w:uiPriority="67" w:unhideWhenUsed="0"/>
+    <w:lsdException w:name="Medium Grid 2 Accent 4" w:semiHidden="0" w:uiPriority="68" w:unhideWhenUsed="0"/>
+    <w:lsdException w:name="Medium Grid 3 Accent 4" w:semiHidden="0" w:uiPriority="69" w:unhideWhenUsed="0"/>
+    <w:lsdException w:name="Dark List Accent 4" w:semiHidden="0" w:uiPriority="70" w:unhideWhenUsed="0"/>
+    <w:lsdException w:name="Colorful Shading Accent 4" w:semiHidden="0" w:uiPriority="71" w:unhideWhenUsed="0"/>
+    <w:lsdException w:name="Colorful List Accent 4" w:semiHidden="0" w:uiPriority="72" w:unhideWhenUsed="0"/>
+    <w:lsdException w:name="Colorful Grid Accent 4" w:semiHidden="0" w:uiPriority="73" w:unhideWhenUsed="0"/>
+    <w:lsdException w:name="Light Shading Accent 5" w:semiHidden="0" w:uiPriority="60" w:unhideWhenUsed="0"/>
+    <w:lsdException w:name="Light List Accent 5" w:semiHidden="0" w:uiPriority="61" w:unhideWhenUsed="0"/>
+    <w:lsdException w:name="Light Grid Accent 5" w:semiHidden="0" w:uiPriority="62" w:unhideWhenUsed="0"/>
+    <w:lsdException w:name="Medium Shading 1 Accent 5" w:semiHidden="0" w:uiPriority="63" w:unhideWhenUsed="0"/>
+    <w:lsdException w:name="Medium Shading 2 Accent 5" w:semiHidden="0" w:uiPriority="64" w:unhideWhenUsed="0"/>
+    <w:lsdException w:name="Medium List 1 Accent 5" w:semiHidden="0" w:uiPriority="65" w:unhideWhenUsed="0"/>
+    <w:lsdException w:name="Medium List 2 Accent 5" w:semiHidden="0" w:uiPriority="66" w:unhideWhenUsed="0"/>
+    <w:lsdException w:name="Medium Grid 1 Accent 5" w:semiHidden="0" w:uiPriority="67" w:unhideWhenUsed="0"/>
+    <w:lsdException w:name="Medium Grid 2 Accent 5" w:semiHidden="0" w:uiPriority="68" w:unhideWhenUsed="0"/>
+    <w:lsdException w:name="Medium Grid 3 Accent 5" w:semiHidden="0" w:uiPriority="69" w:unhideWhenUsed="0"/>
+    <w:lsdException w:name="Dark List Accent 5" w:semiHidden="0" w:uiPriority="70" w:unhideWhenUsed="0"/>
+    <w:lsdException w:name="Colorful Shading Accent 5" w:semiHidden="0" w:uiPriority="71" w:unhideWhenUsed="0"/>
+    <w:lsdException w:name="Colorful List Accent 5" w:semiHidden="0" w:uiPriority="72" w:unhideWhenUsed="0"/>
+    <w:lsdException w:name="Colorful Grid Accent 5" w:semiHidden="0" w:uiPriority="73" w:unhideWhenUsed="0"/>
+    <w:lsdException w:name="Light Shading Accent 6" w:semiHidden="0" w:uiPriority="60" w:unhideWhenUsed="0"/>
+    <w:lsdException w:name="Light List Accent 6" w:semiHidden="0" w:uiPriority="61" w:unhideWhenUsed="0"/>
+    <w:lsdException w:name="Light Grid Accent 6" w:semiHidden="0" w:uiPriority="62" w:unhideWhenUsed="0"/>
+    <w:lsdException w:name="Medium Shading 1 Accent 6" w:semiHidden="0" w:uiPriority="63" w:unhideWhenUsed="0"/>
+    <w:lsdException w:name="Medium Shading 2 Accent 6" w:semiHidden="0" w:uiPriority="64" w:unhideWhenUsed="0"/>
+    <w:lsdException w:name="Medium List 1 Accent 6" w:semiHidden="0" w:uiPriority="65" w:unhideWhenUsed="0"/>
+    <w:lsdException w:name="Medium List 2 Accent 6" w:semiHidden="0" w:uiPriority="66" w:unhideWhenUsed="0"/>
+    <w:lsdException w:name="Medium Grid 1 Accent 6" w:semiHidden="0" w:uiPriority="67" w:unhideWhenUsed="0"/>
+    <w:lsdException w:name="Medium Grid 2 Accent 6" w:semiHidden="0" w:uiPriority="68" w:unhideWhenUsed="0"/>
+    <w:lsdException w:name="Medium Grid 3 Accent 6" w:semiHidden="0" w:uiPriority="69" w:unhideWhenUsed="0"/>
+    <w:lsdException w:name="Dark List Accent 6" w:semiHidden="0" w:uiPriority="70" w:unhideWhenUsed="0"/>
+    <w:lsdException w:name="Colorful Shading Accent 6" w:semiHidden="0" w:uiPriority="71" w:unhideWhenUsed="0"/>
+    <w:lsdException w:name="Colorful List Accent 6" w:semiHidden="0" w:uiPriority="72" w:unhideWhenUsed="0"/>
+    <w:lsdException w:name="Colorful Grid Accent 6" w:semiHidden="0" w:uiPriority="73" w:unhideWhenUsed="0"/>
+    <w:lsdException w:name="Subtle Emphasis" w:semiHidden="0" w:uiPriority="19" w:unhideWhenUsed="0" w:qFormat="1"/>
+    <w:lsdException w:name="Intense Emphasis" w:semiHidden="0" w:uiPriority="21" w:unhideWhenUsed="0" w:qFormat="1"/>
+    <w:lsdException w:name="Subtle Reference" w:semiHidden="0" w:uiPriority="31" w:unhideWhenUsed="0" w:qFormat="1"/>
+    <w:lsdException w:name="Intense Reference" w:semiHidden="0" w:uiPriority="32" w:unhideWhenUsed="0" w:qFormat="1"/>
+    <w:lsdException w:name="Book Title" w:semiHidden="0" w:uiPriority="33" w:unhideWhenUsed="0" w:qFormat="1"/>
+    <w:lsdException w:name="Bibliography" w:uiPriority="37"/>
+    <w:lsdException w:name="TOC Heading" w:uiPriority="39" w:qFormat="1"/>
   </w:latentStyles>
   <w:style w:type="paragraph" w:default="1" w:styleId="Normal">
     <w:name w:val="Normal"/>
@@ -1401,7 +1641,7 @@
     </a:clrScheme>
     <a:fontScheme name="Office">
       <a:majorFont>
-        <a:latin typeface="Calibri Light" panose="020F0302020204030204"/>
+        <a:latin typeface="Calibri Light"/>
         <a:ea typeface=""/>
         <a:cs typeface=""/>
         <a:font script="Jpan" typeface="ＭＳ ゴシック"/>
@@ -1436,7 +1676,7 @@
         <a:font script="Geor" typeface="Sylfaen"/>
       </a:majorFont>
       <a:minorFont>
-        <a:latin typeface="Calibri" panose="020F0502020204030204"/>
+        <a:latin typeface="Calibri"/>
         <a:ea typeface=""/>
         <a:cs typeface=""/>
         <a:font script="Jpan" typeface="ＭＳ 明朝"/>
@@ -1613,7 +1853,7 @@
   <a:extraClrSchemeLst/>
   <a:extLst>
     <a:ext uri="{05A4C25C-085E-4340-85A3-A5531E510DB2}">
-      <thm15:themeFamily xmlns:thm15="http://schemas.microsoft.com/office/thememl/2012/main" name="Office Theme" id="{62F939B6-93AF-4DB8-9C6B-D6C7DFDC589F}" vid="{4A3C46E8-61CC-4603-A589-7422A47A8E4A}"/>
+      <thm15:themeFamily xmlns:thm15="http://schemas.microsoft.com/office/thememl/2012/main" xmlns="" name="Office Theme" id="{62F939B6-93AF-4DB8-9C6B-D6C7DFDC589F}" vid="{4A3C46E8-61CC-4603-A589-7422A47A8E4A}"/>
     </a:ext>
   </a:extLst>
 </a:theme>

</xml_diff>